<commit_message>
makeApp Cookie Session docx modified.
</commit_message>
<xml_diff>
--- a/makeAppSession.docx
+++ b/makeAppSession.docx
@@ -7,10 +7,13 @@
       <w:pPr>
         <w:pStyle w:val="2"/>
       </w:pPr>
+      <w:r>
+        <w:t>セッションを使ったWebアプ</w:t>
+      </w:r>
       <w:bookmarkStart w:id="0" w:name="_GoBack"/>
       <w:bookmarkEnd w:id="0"/>
       <w:r>
-        <w:t>セッションを使ったWebアプリをつくろう</w:t>
+        <w:t>リをつくろう</w:t>
       </w:r>
     </w:p>
     <w:p>
@@ -254,86 +257,25 @@
         <w:rPr>
           <w:rFonts w:hint="default"/>
         </w:rPr>
-        <w:t>ゲーム開始ボタンは、&lt;input type="submit"&gt;でつくります。</w:t>
-      </w:r>
-    </w:p>
-    <w:p>
-      <w:pPr>
-        <w:rPr>
-          <w:rFonts w:hint="default"/>
-        </w:rPr>
-      </w:pPr>
-    </w:p>
-    <w:p>
-      <w:pPr>
-        <w:rPr>
-          <w:rFonts w:hint="default"/>
-        </w:rPr>
-      </w:pPr>
-      <w:r>
-        <w:rPr>
-          <w:rFonts w:hint="default"/>
-        </w:rPr>
-        <w:t>ゲーム開始のメッセージは、</w:t>
-      </w:r>
-    </w:p>
-    <w:p>
-      <w:pPr>
-        <w:rPr>
-          <w:rFonts w:hint="default"/>
-        </w:rPr>
-      </w:pPr>
-      <w:r>
-        <w:rPr>
-          <w:rFonts w:hint="default"/>
-        </w:rPr>
-        <w:t>name属性「mode」にvalue属性「start」をセットして、start.phpに</w:t>
-      </w:r>
-    </w:p>
-    <w:p>
-      <w:pPr>
-        <w:rPr>
-          <w:rFonts w:hint="default"/>
-        </w:rPr>
-      </w:pPr>
-      <w:r>
-        <w:rPr>
-          <w:rFonts w:hint="default"/>
-        </w:rPr>
-        <w:t>わたすこととします。</w:t>
-      </w:r>
-    </w:p>
-    <w:p>
-      <w:pPr>
-        <w:rPr>
-          <w:rFonts w:hint="default"/>
-        </w:rPr>
-      </w:pPr>
-    </w:p>
-    <w:p>
-      <w:pPr>
-        <w:rPr>
-          <w:rFonts w:hint="default"/>
-        </w:rPr>
-      </w:pPr>
-      <w:r>
-        <w:rPr>
-          <w:rFonts w:hint="default"/>
-        </w:rPr>
-        <w:t>これは、ユーザーには見えなくしたいので、type属性を「hidden」に</w:t>
-      </w:r>
-    </w:p>
-    <w:p>
-      <w:pPr>
-        <w:rPr>
-          <w:rFonts w:hint="default"/>
-        </w:rPr>
-      </w:pPr>
-      <w:r>
-        <w:rPr>
-          <w:rFonts w:hint="default"/>
-        </w:rPr>
-        <w:t>します。これで、ユーザーには「ゲーム開始」ボタンしか見えません。</w:t>
+        <w:t>ゲーム開始ボタンは、</w:t>
+      </w:r>
+      <w:r>
+        <w:rPr>
+          <w:rFonts w:hint="default"/>
+        </w:rPr>
+        <w:t>リンク</w:t>
+      </w:r>
+      <w:r>
+        <w:rPr>
+          <w:rFonts w:hint="default"/>
+        </w:rPr>
+        <w:t>でつくりま</w:t>
+      </w:r>
+      <w:r>
+        <w:rPr>
+          <w:rFonts w:hint="default"/>
+        </w:rPr>
+        <w:t>しょう。</w:t>
       </w:r>
     </w:p>
     <w:p>
@@ -377,118 +319,25 @@
         <w:rPr>
           <w:rFonts w:hint="default"/>
         </w:rPr>
-        <w:t>&lt;form action="start.php" method="post"&gt;</w:t>
-      </w:r>
-    </w:p>
-    <w:p>
-      <w:pPr>
-        <w:keepNext w:val="0"/>
-        <w:keepLines w:val="0"/>
-        <w:pageBreakBefore w:val="0"/>
-        <w:widowControl w:val="0"/>
-        <w:pBdr>
-          <w:top w:val="single" w:color="auto" w:sz="4" w:space="0"/>
-          <w:left w:val="single" w:color="auto" w:sz="4" w:space="0"/>
-          <w:bottom w:val="single" w:color="auto" w:sz="4" w:space="0"/>
-          <w:right w:val="single" w:color="auto" w:sz="4" w:space="0"/>
-        </w:pBdr>
-        <w:kinsoku/>
-        <w:wordWrap/>
-        <w:overflowPunct/>
-        <w:topLinePunct w:val="0"/>
-        <w:autoSpaceDE/>
-        <w:autoSpaceDN/>
-        <w:bidi w:val="0"/>
-        <w:adjustRightInd/>
-        <w:snapToGrid/>
-        <w:spacing w:line="240" w:lineRule="auto"/>
-        <w:ind w:left="0" w:leftChars="0" w:right="2100" w:rightChars="1000" w:firstLine="0" w:firstLineChars="0"/>
-        <w:jc w:val="both"/>
-        <w:textAlignment w:val="auto"/>
-        <w:outlineLvl w:val="9"/>
-        <w:rPr>
-          <w:rFonts w:hint="default"/>
-        </w:rPr>
-      </w:pPr>
-      <w:r>
-        <w:rPr>
-          <w:rFonts w:hint="default"/>
-        </w:rPr>
-        <w:t xml:space="preserve">  &lt;input type="hidden" name="mode" value="start"&gt;</w:t>
-      </w:r>
-    </w:p>
-    <w:p>
-      <w:pPr>
-        <w:keepNext w:val="0"/>
-        <w:keepLines w:val="0"/>
-        <w:pageBreakBefore w:val="0"/>
-        <w:widowControl w:val="0"/>
-        <w:pBdr>
-          <w:top w:val="single" w:color="auto" w:sz="4" w:space="0"/>
-          <w:left w:val="single" w:color="auto" w:sz="4" w:space="0"/>
-          <w:bottom w:val="single" w:color="auto" w:sz="4" w:space="0"/>
-          <w:right w:val="single" w:color="auto" w:sz="4" w:space="0"/>
-        </w:pBdr>
-        <w:kinsoku/>
-        <w:wordWrap/>
-        <w:overflowPunct/>
-        <w:topLinePunct w:val="0"/>
-        <w:autoSpaceDE/>
-        <w:autoSpaceDN/>
-        <w:bidi w:val="0"/>
-        <w:adjustRightInd/>
-        <w:snapToGrid/>
-        <w:spacing w:line="240" w:lineRule="auto"/>
-        <w:ind w:left="0" w:leftChars="0" w:right="2100" w:rightChars="1000" w:firstLine="0" w:firstLineChars="0"/>
-        <w:jc w:val="both"/>
-        <w:textAlignment w:val="auto"/>
-        <w:outlineLvl w:val="9"/>
-        <w:rPr>
-          <w:rFonts w:hint="default"/>
-        </w:rPr>
-      </w:pPr>
-      <w:r>
-        <w:rPr>
-          <w:rFonts w:hint="default"/>
-        </w:rPr>
-        <w:t xml:space="preserve">  &lt;input type="submit" value="ゲーム開始"&gt;</w:t>
-      </w:r>
-    </w:p>
-    <w:p>
-      <w:pPr>
-        <w:keepNext w:val="0"/>
-        <w:keepLines w:val="0"/>
-        <w:pageBreakBefore w:val="0"/>
-        <w:widowControl w:val="0"/>
-        <w:pBdr>
-          <w:top w:val="single" w:color="auto" w:sz="4" w:space="0"/>
-          <w:left w:val="single" w:color="auto" w:sz="4" w:space="0"/>
-          <w:bottom w:val="single" w:color="auto" w:sz="4" w:space="0"/>
-          <w:right w:val="single" w:color="auto" w:sz="4" w:space="0"/>
-        </w:pBdr>
-        <w:kinsoku/>
-        <w:wordWrap/>
-        <w:overflowPunct/>
-        <w:topLinePunct w:val="0"/>
-        <w:autoSpaceDE/>
-        <w:autoSpaceDN/>
-        <w:bidi w:val="0"/>
-        <w:adjustRightInd/>
-        <w:snapToGrid/>
-        <w:spacing w:line="240" w:lineRule="auto"/>
-        <w:ind w:left="0" w:leftChars="0" w:right="2100" w:rightChars="1000" w:firstLine="0" w:firstLineChars="0"/>
-        <w:jc w:val="both"/>
-        <w:textAlignment w:val="auto"/>
-        <w:outlineLvl w:val="9"/>
-        <w:rPr>
-          <w:rFonts w:hint="default"/>
-        </w:rPr>
-      </w:pPr>
-      <w:r>
-        <w:rPr>
-          <w:rFonts w:hint="default"/>
-        </w:rPr>
-        <w:t>&lt;/form&gt;</w:t>
+        <w:t xml:space="preserve">  </w:t>
+      </w:r>
+      <w:r>
+        <w:rPr>
+          <w:rFonts w:hint="default"/>
+        </w:rPr>
+        <w:t>&lt;p&gt;&lt;a href=”start.php”&gt;</w:t>
+      </w:r>
+      <w:r>
+        <w:rPr>
+          <w:rFonts w:hint="default"/>
+        </w:rPr>
+        <w:t>ゲーム開始</w:t>
+      </w:r>
+      <w:r>
+        <w:rPr>
+          <w:rFonts w:hint="default"/>
+        </w:rPr>
+        <w:t>&lt;/a&gt;&lt;/p&gt;</w:t>
       </w:r>
     </w:p>
     <w:p>
@@ -638,19 +487,6 @@
         <w:rPr>
           <w:rFonts w:hint="default"/>
         </w:rPr>
-        <w:t>kazuate.htmlから、$_POST['mode'] で「start」が渡されたら、</w:t>
-      </w:r>
-    </w:p>
-    <w:p>
-      <w:pPr>
-        <w:rPr>
-          <w:rFonts w:hint="default"/>
-        </w:rPr>
-      </w:pPr>
-      <w:r>
-        <w:rPr>
-          <w:rFonts w:hint="default"/>
-        </w:rPr>
         <w:t>rand関数で、数をセットすることとします。</w:t>
       </w:r>
     </w:p>
@@ -695,8 +531,68 @@
         <w:rPr>
           <w:rFonts w:hint="default"/>
         </w:rPr>
-        <w:t>$mode = $_POST['mode'];</w:t>
-      </w:r>
+        <w:t xml:space="preserve">  $com = rand(1, 10);</w:t>
+      </w:r>
+    </w:p>
+    <w:p>
+      <w:pPr>
+        <w:rPr>
+          <w:rFonts w:hint="default"/>
+        </w:rPr>
+      </w:pPr>
+    </w:p>
+    <w:p>
+      <w:pPr>
+        <w:rPr>
+          <w:rFonts w:hint="default"/>
+        </w:rPr>
+      </w:pPr>
+      <w:r>
+        <w:rPr>
+          <w:rFonts w:hint="default"/>
+        </w:rPr>
+        <w:t>今回はセッションを使ってますので、セッション変数が使えます。</w:t>
+      </w:r>
+    </w:p>
+    <w:p>
+      <w:pPr>
+        <w:rPr>
+          <w:rFonts w:hint="default"/>
+        </w:rPr>
+      </w:pPr>
+    </w:p>
+    <w:p>
+      <w:pPr>
+        <w:rPr>
+          <w:rFonts w:hint="default"/>
+        </w:rPr>
+      </w:pPr>
+      <w:r>
+        <w:rPr>
+          <w:rFonts w:hint="default"/>
+        </w:rPr>
+        <w:t>セッション変数「$_SESSION」に「num」の項目を作って、</w:t>
+      </w:r>
+    </w:p>
+    <w:p>
+      <w:pPr>
+        <w:rPr>
+          <w:rFonts w:hint="default"/>
+        </w:rPr>
+      </w:pPr>
+      <w:r>
+        <w:rPr>
+          <w:rFonts w:hint="default"/>
+        </w:rPr>
+        <w:t>そこにコンピュータの考えた数を覚えさせることにします。</w:t>
+      </w:r>
+    </w:p>
+    <w:p>
+      <w:pPr>
+        <w:rPr>
+          <w:rFonts w:hint="default"/>
+        </w:rPr>
+      </w:pPr>
     </w:p>
     <w:p>
       <w:pPr>
@@ -732,8 +628,35 @@
         <w:rPr>
           <w:rFonts w:hint="default"/>
         </w:rPr>
-        <w:t>if ($mode == 'start') {</w:t>
-      </w:r>
+        <w:t>$_SESSION['num'] = $com;</w:t>
+      </w:r>
+    </w:p>
+    <w:p>
+      <w:pPr>
+        <w:rPr>
+          <w:rFonts w:hint="default"/>
+        </w:rPr>
+      </w:pPr>
+    </w:p>
+    <w:p>
+      <w:pPr>
+        <w:rPr>
+          <w:rFonts w:hint="default"/>
+        </w:rPr>
+      </w:pPr>
+      <w:r>
+        <w:rPr>
+          <w:rFonts w:hint="default"/>
+        </w:rPr>
+        <w:t>まとめて書くと、以下のようになります。</w:t>
+      </w:r>
+    </w:p>
+    <w:p>
+      <w:pPr>
+        <w:rPr>
+          <w:rFonts w:hint="default"/>
+        </w:rPr>
+      </w:pPr>
     </w:p>
     <w:p>
       <w:pPr>
@@ -769,7 +692,7 @@
         <w:rPr>
           <w:rFonts w:hint="default"/>
         </w:rPr>
-        <w:t xml:space="preserve">  $com = rand(1, 10);</w:t>
+        <w:t>session_start();</w:t>
       </w:r>
     </w:p>
     <w:p>
@@ -806,68 +729,8 @@
         <w:rPr>
           <w:rFonts w:hint="default"/>
         </w:rPr>
-        <w:t>}</w:t>
-      </w:r>
-    </w:p>
-    <w:p>
-      <w:pPr>
-        <w:rPr>
-          <w:rFonts w:hint="default"/>
-        </w:rPr>
-      </w:pPr>
-    </w:p>
-    <w:p>
-      <w:pPr>
-        <w:rPr>
-          <w:rFonts w:hint="default"/>
-        </w:rPr>
-      </w:pPr>
-      <w:r>
-        <w:rPr>
-          <w:rFonts w:hint="default"/>
-        </w:rPr>
-        <w:t>今回はセッションを使ってますので、セッション変数が使えます。</w:t>
-      </w:r>
-    </w:p>
-    <w:p>
-      <w:pPr>
-        <w:rPr>
-          <w:rFonts w:hint="default"/>
-        </w:rPr>
-      </w:pPr>
-    </w:p>
-    <w:p>
-      <w:pPr>
-        <w:rPr>
-          <w:rFonts w:hint="default"/>
-        </w:rPr>
-      </w:pPr>
-      <w:r>
-        <w:rPr>
-          <w:rFonts w:hint="default"/>
-        </w:rPr>
-        <w:t>セッション変数「$_SESSION」に「num」の項目を作って、</w:t>
-      </w:r>
-    </w:p>
-    <w:p>
-      <w:pPr>
-        <w:rPr>
-          <w:rFonts w:hint="default"/>
-        </w:rPr>
-      </w:pPr>
-      <w:r>
-        <w:rPr>
-          <w:rFonts w:hint="default"/>
-        </w:rPr>
-        <w:t>そこにコンピュータの考えた数を覚えさせることにします。</w:t>
-      </w:r>
-    </w:p>
-    <w:p>
-      <w:pPr>
-        <w:rPr>
-          <w:rFonts w:hint="default"/>
-        </w:rPr>
-      </w:pPr>
+        <w:t>$com = rand(1, 10);</w:t>
+      </w:r>
     </w:p>
     <w:p>
       <w:pPr>
@@ -923,42 +786,666 @@
         <w:rPr>
           <w:rFonts w:hint="default"/>
         </w:rPr>
-        <w:t>まとめて書くと、以下のようになります。</w:t>
-      </w:r>
-    </w:p>
-    <w:p>
-      <w:pPr>
-        <w:rPr>
-          <w:rFonts w:hint="default"/>
-        </w:rPr>
-      </w:pPr>
-    </w:p>
-    <w:p>
-      <w:pPr>
-        <w:keepNext w:val="0"/>
-        <w:keepLines w:val="0"/>
-        <w:pageBreakBefore w:val="0"/>
-        <w:widowControl w:val="0"/>
-        <w:pBdr>
-          <w:top w:val="single" w:color="auto" w:sz="4" w:space="0"/>
-          <w:left w:val="single" w:color="auto" w:sz="4" w:space="0"/>
-          <w:bottom w:val="single" w:color="auto" w:sz="4" w:space="0"/>
-          <w:right w:val="single" w:color="auto" w:sz="4" w:space="0"/>
-        </w:pBdr>
-        <w:kinsoku/>
-        <w:wordWrap/>
-        <w:overflowPunct/>
-        <w:topLinePunct w:val="0"/>
-        <w:autoSpaceDE/>
-        <w:autoSpaceDN/>
-        <w:bidi w:val="0"/>
-        <w:adjustRightInd/>
-        <w:snapToGrid/>
-        <w:spacing w:line="240" w:lineRule="auto"/>
-        <w:ind w:left="0" w:leftChars="0" w:right="2100" w:rightChars="1000" w:firstLine="218" w:firstLineChars="104"/>
-        <w:jc w:val="both"/>
-        <w:textAlignment w:val="auto"/>
-        <w:outlineLvl w:val="9"/>
+        <w:t>今までのところのコードを以下に示します。</w:t>
+      </w:r>
+    </w:p>
+    <w:p>
+      <w:pPr>
+        <w:rPr>
+          <w:rFonts w:hint="default"/>
+        </w:rPr>
+      </w:pPr>
+      <w:r>
+        <w:rPr>
+          <w:rFonts w:hint="default"/>
+        </w:rPr>
+        <w:t>kazuate.php</w:t>
+      </w:r>
+    </w:p>
+    <w:p>
+      <w:pPr>
+        <w:pBdr>
+          <w:top w:val="single" w:color="auto" w:sz="4" w:space="0"/>
+          <w:left w:val="single" w:color="auto" w:sz="4" w:space="0"/>
+          <w:bottom w:val="single" w:color="auto" w:sz="4" w:space="0"/>
+          <w:right w:val="single" w:color="auto" w:sz="4" w:space="0"/>
+        </w:pBdr>
+        <w:rPr>
+          <w:rFonts w:hint="default"/>
+        </w:rPr>
+      </w:pPr>
+      <w:r>
+        <w:rPr>
+          <w:rFonts w:hint="default"/>
+        </w:rPr>
+        <w:t>&lt;?php session_start(); ?&gt;</w:t>
+      </w:r>
+    </w:p>
+    <w:p>
+      <w:pPr>
+        <w:pBdr>
+          <w:top w:val="single" w:color="auto" w:sz="4" w:space="0"/>
+          <w:left w:val="single" w:color="auto" w:sz="4" w:space="0"/>
+          <w:bottom w:val="single" w:color="auto" w:sz="4" w:space="0"/>
+          <w:right w:val="single" w:color="auto" w:sz="4" w:space="0"/>
+        </w:pBdr>
+        <w:rPr>
+          <w:rFonts w:hint="default"/>
+        </w:rPr>
+      </w:pPr>
+      <w:r>
+        <w:rPr>
+          <w:rFonts w:hint="default"/>
+        </w:rPr>
+        <w:t>&lt;!DOCTYPE html&gt;</w:t>
+      </w:r>
+    </w:p>
+    <w:p>
+      <w:pPr>
+        <w:pBdr>
+          <w:top w:val="single" w:color="auto" w:sz="4" w:space="0"/>
+          <w:left w:val="single" w:color="auto" w:sz="4" w:space="0"/>
+          <w:bottom w:val="single" w:color="auto" w:sz="4" w:space="0"/>
+          <w:right w:val="single" w:color="auto" w:sz="4" w:space="0"/>
+        </w:pBdr>
+        <w:rPr>
+          <w:rFonts w:hint="default"/>
+        </w:rPr>
+      </w:pPr>
+      <w:r>
+        <w:rPr>
+          <w:rFonts w:hint="default"/>
+        </w:rPr>
+        <w:t>&lt;html lang="ja"&gt;</w:t>
+      </w:r>
+    </w:p>
+    <w:p>
+      <w:pPr>
+        <w:pBdr>
+          <w:top w:val="single" w:color="auto" w:sz="4" w:space="0"/>
+          <w:left w:val="single" w:color="auto" w:sz="4" w:space="0"/>
+          <w:bottom w:val="single" w:color="auto" w:sz="4" w:space="0"/>
+          <w:right w:val="single" w:color="auto" w:sz="4" w:space="0"/>
+        </w:pBdr>
+        <w:rPr>
+          <w:rFonts w:hint="default"/>
+        </w:rPr>
+      </w:pPr>
+      <w:r>
+        <w:rPr>
+          <w:rFonts w:hint="default"/>
+        </w:rPr>
+        <w:t xml:space="preserve">    &lt;head&gt;</w:t>
+      </w:r>
+    </w:p>
+    <w:p>
+      <w:pPr>
+        <w:pBdr>
+          <w:top w:val="single" w:color="auto" w:sz="4" w:space="0"/>
+          <w:left w:val="single" w:color="auto" w:sz="4" w:space="0"/>
+          <w:bottom w:val="single" w:color="auto" w:sz="4" w:space="0"/>
+          <w:right w:val="single" w:color="auto" w:sz="4" w:space="0"/>
+        </w:pBdr>
+        <w:rPr>
+          <w:rFonts w:hint="default"/>
+        </w:rPr>
+      </w:pPr>
+      <w:r>
+        <w:rPr>
+          <w:rFonts w:hint="default"/>
+        </w:rPr>
+        <w:t xml:space="preserve">        &lt;meta charset="utf-8"&gt;</w:t>
+      </w:r>
+    </w:p>
+    <w:p>
+      <w:pPr>
+        <w:pBdr>
+          <w:top w:val="single" w:color="auto" w:sz="4" w:space="0"/>
+          <w:left w:val="single" w:color="auto" w:sz="4" w:space="0"/>
+          <w:bottom w:val="single" w:color="auto" w:sz="4" w:space="0"/>
+          <w:right w:val="single" w:color="auto" w:sz="4" w:space="0"/>
+        </w:pBdr>
+        <w:rPr>
+          <w:rFonts w:hint="default"/>
+        </w:rPr>
+      </w:pPr>
+      <w:r>
+        <w:rPr>
+          <w:rFonts w:hint="default"/>
+        </w:rPr>
+        <w:t xml:space="preserve">        &lt;title&gt;数当てゲーム&lt;/title&gt;</w:t>
+      </w:r>
+    </w:p>
+    <w:p>
+      <w:pPr>
+        <w:pBdr>
+          <w:top w:val="single" w:color="auto" w:sz="4" w:space="0"/>
+          <w:left w:val="single" w:color="auto" w:sz="4" w:space="0"/>
+          <w:bottom w:val="single" w:color="auto" w:sz="4" w:space="0"/>
+          <w:right w:val="single" w:color="auto" w:sz="4" w:space="0"/>
+        </w:pBdr>
+        <w:rPr>
+          <w:rFonts w:hint="default"/>
+        </w:rPr>
+      </w:pPr>
+      <w:r>
+        <w:rPr>
+          <w:rFonts w:hint="default"/>
+        </w:rPr>
+        <w:t xml:space="preserve">        &lt;link rel="stylesheet" href="kazuate.css"&gt;</w:t>
+      </w:r>
+    </w:p>
+    <w:p>
+      <w:pPr>
+        <w:pBdr>
+          <w:top w:val="single" w:color="auto" w:sz="4" w:space="0"/>
+          <w:left w:val="single" w:color="auto" w:sz="4" w:space="0"/>
+          <w:bottom w:val="single" w:color="auto" w:sz="4" w:space="0"/>
+          <w:right w:val="single" w:color="auto" w:sz="4" w:space="0"/>
+        </w:pBdr>
+        <w:rPr>
+          <w:rFonts w:hint="default"/>
+        </w:rPr>
+      </w:pPr>
+      <w:r>
+        <w:rPr>
+          <w:rFonts w:hint="default"/>
+        </w:rPr>
+        <w:t xml:space="preserve">    &lt;/head&gt;</w:t>
+      </w:r>
+    </w:p>
+    <w:p>
+      <w:pPr>
+        <w:pBdr>
+          <w:top w:val="single" w:color="auto" w:sz="4" w:space="0"/>
+          <w:left w:val="single" w:color="auto" w:sz="4" w:space="0"/>
+          <w:bottom w:val="single" w:color="auto" w:sz="4" w:space="0"/>
+          <w:right w:val="single" w:color="auto" w:sz="4" w:space="0"/>
+        </w:pBdr>
+        <w:rPr>
+          <w:rFonts w:hint="default"/>
+        </w:rPr>
+      </w:pPr>
+      <w:r>
+        <w:rPr>
+          <w:rFonts w:hint="default"/>
+        </w:rPr>
+        <w:t xml:space="preserve">    &lt;body&gt;</w:t>
+      </w:r>
+    </w:p>
+    <w:p>
+      <w:pPr>
+        <w:pBdr>
+          <w:top w:val="single" w:color="auto" w:sz="4" w:space="0"/>
+          <w:left w:val="single" w:color="auto" w:sz="4" w:space="0"/>
+          <w:bottom w:val="single" w:color="auto" w:sz="4" w:space="0"/>
+          <w:right w:val="single" w:color="auto" w:sz="4" w:space="0"/>
+        </w:pBdr>
+        <w:rPr>
+          <w:rFonts w:hint="default"/>
+        </w:rPr>
+      </w:pPr>
+      <w:r>
+        <w:rPr>
+          <w:rFonts w:hint="default"/>
+        </w:rPr>
+        <w:t xml:space="preserve">        &lt;header&gt;</w:t>
+      </w:r>
+    </w:p>
+    <w:p>
+      <w:pPr>
+        <w:pBdr>
+          <w:top w:val="single" w:color="auto" w:sz="4" w:space="0"/>
+          <w:left w:val="single" w:color="auto" w:sz="4" w:space="0"/>
+          <w:bottom w:val="single" w:color="auto" w:sz="4" w:space="0"/>
+          <w:right w:val="single" w:color="auto" w:sz="4" w:space="0"/>
+        </w:pBdr>
+        <w:rPr>
+          <w:rFonts w:hint="default"/>
+        </w:rPr>
+      </w:pPr>
+      <w:r>
+        <w:rPr>
+          <w:rFonts w:hint="default"/>
+        </w:rPr>
+        <w:t xml:space="preserve">            &lt;h1&gt;数当てゲーム&lt;/h1&gt;</w:t>
+      </w:r>
+    </w:p>
+    <w:p>
+      <w:pPr>
+        <w:pBdr>
+          <w:top w:val="single" w:color="auto" w:sz="4" w:space="0"/>
+          <w:left w:val="single" w:color="auto" w:sz="4" w:space="0"/>
+          <w:bottom w:val="single" w:color="auto" w:sz="4" w:space="0"/>
+          <w:right w:val="single" w:color="auto" w:sz="4" w:space="0"/>
+        </w:pBdr>
+        <w:rPr>
+          <w:rFonts w:hint="default"/>
+        </w:rPr>
+      </w:pPr>
+      <w:r>
+        <w:rPr>
+          <w:rFonts w:hint="default"/>
+        </w:rPr>
+        <w:t xml:space="preserve">        &lt;/header&gt;</w:t>
+      </w:r>
+    </w:p>
+    <w:p>
+      <w:pPr>
+        <w:pBdr>
+          <w:top w:val="single" w:color="auto" w:sz="4" w:space="0"/>
+          <w:left w:val="single" w:color="auto" w:sz="4" w:space="0"/>
+          <w:bottom w:val="single" w:color="auto" w:sz="4" w:space="0"/>
+          <w:right w:val="single" w:color="auto" w:sz="4" w:space="0"/>
+        </w:pBdr>
+        <w:rPr>
+          <w:rFonts w:hint="default"/>
+        </w:rPr>
+      </w:pPr>
+      <w:r>
+        <w:rPr>
+          <w:rFonts w:hint="default"/>
+        </w:rPr>
+        <w:t xml:space="preserve">        &lt;article&gt;</w:t>
+      </w:r>
+    </w:p>
+    <w:p>
+      <w:pPr>
+        <w:pBdr>
+          <w:top w:val="single" w:color="auto" w:sz="4" w:space="0"/>
+          <w:left w:val="single" w:color="auto" w:sz="4" w:space="0"/>
+          <w:bottom w:val="single" w:color="auto" w:sz="4" w:space="0"/>
+          <w:right w:val="single" w:color="auto" w:sz="4" w:space="0"/>
+        </w:pBdr>
+        <w:rPr>
+          <w:rFonts w:hint="default"/>
+        </w:rPr>
+      </w:pPr>
+      <w:r>
+        <w:rPr>
+          <w:rFonts w:hint="default"/>
+        </w:rPr>
+        <w:t xml:space="preserve">            &lt;p&gt;私と数当てゲームをしましょう。&lt;br&gt;</w:t>
+      </w:r>
+    </w:p>
+    <w:p>
+      <w:pPr>
+        <w:pBdr>
+          <w:top w:val="single" w:color="auto" w:sz="4" w:space="0"/>
+          <w:left w:val="single" w:color="auto" w:sz="4" w:space="0"/>
+          <w:bottom w:val="single" w:color="auto" w:sz="4" w:space="0"/>
+          <w:right w:val="single" w:color="auto" w:sz="4" w:space="0"/>
+        </w:pBdr>
+        <w:rPr>
+          <w:rFonts w:hint="default"/>
+        </w:rPr>
+      </w:pPr>
+      <w:r>
+        <w:rPr>
+          <w:rFonts w:hint="default"/>
+        </w:rPr>
+        <w:t xml:space="preserve">                私が1から10までで何か数字を思い浮かべますから、&lt;br&gt;</w:t>
+      </w:r>
+    </w:p>
+    <w:p>
+      <w:pPr>
+        <w:pBdr>
+          <w:top w:val="single" w:color="auto" w:sz="4" w:space="0"/>
+          <w:left w:val="single" w:color="auto" w:sz="4" w:space="0"/>
+          <w:bottom w:val="single" w:color="auto" w:sz="4" w:space="0"/>
+          <w:right w:val="single" w:color="auto" w:sz="4" w:space="0"/>
+        </w:pBdr>
+        <w:rPr>
+          <w:rFonts w:hint="default"/>
+        </w:rPr>
+      </w:pPr>
+      <w:r>
+        <w:rPr>
+          <w:rFonts w:hint="default"/>
+        </w:rPr>
+        <w:t xml:space="preserve">                その数字を当ててください。&lt;/p&gt;</w:t>
+      </w:r>
+    </w:p>
+    <w:p>
+      <w:pPr>
+        <w:pBdr>
+          <w:top w:val="single" w:color="auto" w:sz="4" w:space="0"/>
+          <w:left w:val="single" w:color="auto" w:sz="4" w:space="0"/>
+          <w:bottom w:val="single" w:color="auto" w:sz="4" w:space="0"/>
+          <w:right w:val="single" w:color="auto" w:sz="4" w:space="0"/>
+        </w:pBdr>
+        <w:rPr>
+          <w:rFonts w:hint="default"/>
+        </w:rPr>
+      </w:pPr>
+    </w:p>
+    <w:p>
+      <w:pPr>
+        <w:pBdr>
+          <w:top w:val="single" w:color="auto" w:sz="4" w:space="0"/>
+          <w:left w:val="single" w:color="auto" w:sz="4" w:space="0"/>
+          <w:bottom w:val="single" w:color="auto" w:sz="4" w:space="0"/>
+          <w:right w:val="single" w:color="auto" w:sz="4" w:space="0"/>
+        </w:pBdr>
+        <w:rPr>
+          <w:rFonts w:hint="default"/>
+        </w:rPr>
+      </w:pPr>
+      <w:r>
+        <w:rPr>
+          <w:rFonts w:hint="default"/>
+        </w:rPr>
+        <w:t xml:space="preserve">            </w:t>
+      </w:r>
+      <w:r>
+        <w:rPr>
+          <w:rFonts w:hint="default"/>
+        </w:rPr>
+        <w:t>&lt;p&gt;&lt;a href=”start.php”&gt;</w:t>
+      </w:r>
+      <w:r>
+        <w:rPr>
+          <w:rFonts w:hint="default"/>
+        </w:rPr>
+        <w:t>ゲーム開始</w:t>
+      </w:r>
+      <w:r>
+        <w:rPr>
+          <w:rFonts w:hint="default"/>
+        </w:rPr>
+        <w:t>&lt;/a&gt;&lt;/p&gt;</w:t>
+      </w:r>
+    </w:p>
+    <w:p>
+      <w:pPr>
+        <w:pBdr>
+          <w:top w:val="single" w:color="auto" w:sz="4" w:space="0"/>
+          <w:left w:val="single" w:color="auto" w:sz="4" w:space="0"/>
+          <w:bottom w:val="single" w:color="auto" w:sz="4" w:space="0"/>
+          <w:right w:val="single" w:color="auto" w:sz="4" w:space="0"/>
+        </w:pBdr>
+        <w:rPr>
+          <w:rFonts w:hint="default"/>
+        </w:rPr>
+      </w:pPr>
+    </w:p>
+    <w:p>
+      <w:pPr>
+        <w:pBdr>
+          <w:top w:val="single" w:color="auto" w:sz="4" w:space="0"/>
+          <w:left w:val="single" w:color="auto" w:sz="4" w:space="0"/>
+          <w:bottom w:val="single" w:color="auto" w:sz="4" w:space="0"/>
+          <w:right w:val="single" w:color="auto" w:sz="4" w:space="0"/>
+        </w:pBdr>
+        <w:rPr>
+          <w:rFonts w:hint="default"/>
+        </w:rPr>
+      </w:pPr>
+      <w:r>
+        <w:rPr>
+          <w:rFonts w:hint="default"/>
+        </w:rPr>
+        <w:t xml:space="preserve">            &lt;form action="hantei.php" method="post"&gt;</w:t>
+      </w:r>
+    </w:p>
+    <w:p>
+      <w:pPr>
+        <w:pBdr>
+          <w:top w:val="single" w:color="auto" w:sz="4" w:space="0"/>
+          <w:left w:val="single" w:color="auto" w:sz="4" w:space="0"/>
+          <w:bottom w:val="single" w:color="auto" w:sz="4" w:space="0"/>
+          <w:right w:val="single" w:color="auto" w:sz="4" w:space="0"/>
+        </w:pBdr>
+        <w:rPr>
+          <w:rFonts w:hint="default"/>
+        </w:rPr>
+      </w:pPr>
+      <w:r>
+        <w:rPr>
+          <w:rFonts w:hint="default"/>
+        </w:rPr>
+        <w:t xml:space="preserve">                数を入力：</w:t>
+      </w:r>
+    </w:p>
+    <w:p>
+      <w:pPr>
+        <w:pBdr>
+          <w:top w:val="single" w:color="auto" w:sz="4" w:space="0"/>
+          <w:left w:val="single" w:color="auto" w:sz="4" w:space="0"/>
+          <w:bottom w:val="single" w:color="auto" w:sz="4" w:space="0"/>
+          <w:right w:val="single" w:color="auto" w:sz="4" w:space="0"/>
+        </w:pBdr>
+        <w:rPr>
+          <w:rFonts w:hint="default"/>
+        </w:rPr>
+      </w:pPr>
+      <w:r>
+        <w:rPr>
+          <w:rFonts w:hint="default"/>
+        </w:rPr>
+        <w:t xml:space="preserve">                &lt;input type="number" min="1" max="10" name="kazu"&gt;</w:t>
+      </w:r>
+    </w:p>
+    <w:p>
+      <w:pPr>
+        <w:pBdr>
+          <w:top w:val="single" w:color="auto" w:sz="4" w:space="0"/>
+          <w:left w:val="single" w:color="auto" w:sz="4" w:space="0"/>
+          <w:bottom w:val="single" w:color="auto" w:sz="4" w:space="0"/>
+          <w:right w:val="single" w:color="auto" w:sz="4" w:space="0"/>
+        </w:pBdr>
+        <w:rPr>
+          <w:rFonts w:hint="default"/>
+        </w:rPr>
+      </w:pPr>
+      <w:r>
+        <w:rPr>
+          <w:rFonts w:hint="default"/>
+        </w:rPr>
+        <w:t xml:space="preserve">                &lt;input type="submit"&gt;</w:t>
+      </w:r>
+    </w:p>
+    <w:p>
+      <w:pPr>
+        <w:pBdr>
+          <w:top w:val="single" w:color="auto" w:sz="4" w:space="0"/>
+          <w:left w:val="single" w:color="auto" w:sz="4" w:space="0"/>
+          <w:bottom w:val="single" w:color="auto" w:sz="4" w:space="0"/>
+          <w:right w:val="single" w:color="auto" w:sz="4" w:space="0"/>
+        </w:pBdr>
+        <w:rPr>
+          <w:rFonts w:hint="default"/>
+        </w:rPr>
+      </w:pPr>
+      <w:r>
+        <w:rPr>
+          <w:rFonts w:hint="default"/>
+        </w:rPr>
+        <w:t xml:space="preserve">            &lt;/form&gt;</w:t>
+      </w:r>
+    </w:p>
+    <w:p>
+      <w:pPr>
+        <w:pBdr>
+          <w:top w:val="single" w:color="auto" w:sz="4" w:space="0"/>
+          <w:left w:val="single" w:color="auto" w:sz="4" w:space="0"/>
+          <w:bottom w:val="single" w:color="auto" w:sz="4" w:space="0"/>
+          <w:right w:val="single" w:color="auto" w:sz="4" w:space="0"/>
+        </w:pBdr>
+        <w:rPr>
+          <w:rFonts w:hint="default"/>
+        </w:rPr>
+      </w:pPr>
+      <w:r>
+        <w:rPr>
+          <w:rFonts w:hint="default"/>
+        </w:rPr>
+        <w:t xml:space="preserve">        &lt;/article&gt;</w:t>
+      </w:r>
+    </w:p>
+    <w:p>
+      <w:pPr>
+        <w:pBdr>
+          <w:top w:val="single" w:color="auto" w:sz="4" w:space="0"/>
+          <w:left w:val="single" w:color="auto" w:sz="4" w:space="0"/>
+          <w:bottom w:val="single" w:color="auto" w:sz="4" w:space="0"/>
+          <w:right w:val="single" w:color="auto" w:sz="4" w:space="0"/>
+        </w:pBdr>
+        <w:rPr>
+          <w:rFonts w:hint="default"/>
+        </w:rPr>
+      </w:pPr>
+      <w:r>
+        <w:rPr>
+          <w:rFonts w:hint="default"/>
+        </w:rPr>
+        <w:t xml:space="preserve">        &lt;hr&gt;</w:t>
+      </w:r>
+    </w:p>
+    <w:p>
+      <w:pPr>
+        <w:pBdr>
+          <w:top w:val="single" w:color="auto" w:sz="4" w:space="0"/>
+          <w:left w:val="single" w:color="auto" w:sz="4" w:space="0"/>
+          <w:bottom w:val="single" w:color="auto" w:sz="4" w:space="0"/>
+          <w:right w:val="single" w:color="auto" w:sz="4" w:space="0"/>
+        </w:pBdr>
+        <w:rPr>
+          <w:rFonts w:hint="default"/>
+        </w:rPr>
+      </w:pPr>
+      <w:r>
+        <w:rPr>
+          <w:rFonts w:hint="default"/>
+        </w:rPr>
+        <w:t xml:space="preserve">        &lt;footer&gt;</w:t>
+      </w:r>
+    </w:p>
+    <w:p>
+      <w:pPr>
+        <w:pBdr>
+          <w:top w:val="single" w:color="auto" w:sz="4" w:space="0"/>
+          <w:left w:val="single" w:color="auto" w:sz="4" w:space="0"/>
+          <w:bottom w:val="single" w:color="auto" w:sz="4" w:space="0"/>
+          <w:right w:val="single" w:color="auto" w:sz="4" w:space="0"/>
+        </w:pBdr>
+        <w:rPr>
+          <w:rFonts w:hint="default"/>
+        </w:rPr>
+      </w:pPr>
+      <w:r>
+        <w:rPr>
+          <w:rFonts w:hint="default"/>
+        </w:rPr>
+        <w:t xml:space="preserve">            &lt;small&gt;&amp;copy; 2017 Seiichi Nukayama&lt;/small&gt;</w:t>
+      </w:r>
+    </w:p>
+    <w:p>
+      <w:pPr>
+        <w:pBdr>
+          <w:top w:val="single" w:color="auto" w:sz="4" w:space="0"/>
+          <w:left w:val="single" w:color="auto" w:sz="4" w:space="0"/>
+          <w:bottom w:val="single" w:color="auto" w:sz="4" w:space="0"/>
+          <w:right w:val="single" w:color="auto" w:sz="4" w:space="0"/>
+        </w:pBdr>
+        <w:rPr>
+          <w:rFonts w:hint="default"/>
+        </w:rPr>
+      </w:pPr>
+      <w:r>
+        <w:rPr>
+          <w:rFonts w:hint="default"/>
+        </w:rPr>
+        <w:t xml:space="preserve">        &lt;/footer&gt;</w:t>
+      </w:r>
+    </w:p>
+    <w:p>
+      <w:pPr>
+        <w:pBdr>
+          <w:top w:val="single" w:color="auto" w:sz="4" w:space="0"/>
+          <w:left w:val="single" w:color="auto" w:sz="4" w:space="0"/>
+          <w:bottom w:val="single" w:color="auto" w:sz="4" w:space="0"/>
+          <w:right w:val="single" w:color="auto" w:sz="4" w:space="0"/>
+        </w:pBdr>
+        <w:rPr>
+          <w:rFonts w:hint="default"/>
+        </w:rPr>
+      </w:pPr>
+      <w:r>
+        <w:rPr>
+          <w:rFonts w:hint="default"/>
+        </w:rPr>
+        <w:t xml:space="preserve">    &lt;/body&gt;</w:t>
+      </w:r>
+    </w:p>
+    <w:p>
+      <w:pPr>
+        <w:pBdr>
+          <w:top w:val="single" w:color="auto" w:sz="4" w:space="0"/>
+          <w:left w:val="single" w:color="auto" w:sz="4" w:space="0"/>
+          <w:bottom w:val="single" w:color="auto" w:sz="4" w:space="0"/>
+          <w:right w:val="single" w:color="auto" w:sz="4" w:space="0"/>
+        </w:pBdr>
+        <w:rPr>
+          <w:rFonts w:hint="default"/>
+        </w:rPr>
+      </w:pPr>
+      <w:r>
+        <w:rPr>
+          <w:rFonts w:hint="default"/>
+        </w:rPr>
+        <w:t>&lt;/html&gt;</w:t>
+      </w:r>
+    </w:p>
+    <w:p>
+      <w:pPr>
+        <w:rPr>
+          <w:rFonts w:hint="default"/>
+        </w:rPr>
+      </w:pPr>
+    </w:p>
+    <w:p>
+      <w:pPr>
+        <w:rPr>
+          <w:rFonts w:hint="default"/>
+        </w:rPr>
+      </w:pPr>
+      <w:r>
+        <w:rPr>
+          <w:rFonts w:hint="default"/>
+        </w:rPr>
+        <w:t>start.php</w:t>
+      </w:r>
+    </w:p>
+    <w:p>
+      <w:pPr>
+        <w:pBdr>
+          <w:top w:val="single" w:color="auto" w:sz="4" w:space="0"/>
+          <w:left w:val="single" w:color="auto" w:sz="4" w:space="0"/>
+          <w:bottom w:val="single" w:color="auto" w:sz="4" w:space="0"/>
+          <w:right w:val="single" w:color="auto" w:sz="4" w:space="0"/>
+        </w:pBdr>
+        <w:ind w:left="0" w:leftChars="0" w:firstLine="218" w:firstLineChars="104"/>
+        <w:rPr>
+          <w:rFonts w:hint="default"/>
+        </w:rPr>
+      </w:pPr>
+      <w:r>
+        <w:rPr>
+          <w:rFonts w:hint="default"/>
+        </w:rPr>
+        <w:t>?php</w:t>
+      </w:r>
+    </w:p>
+    <w:p>
+      <w:pPr>
+        <w:pBdr>
+          <w:top w:val="single" w:color="auto" w:sz="4" w:space="0"/>
+          <w:left w:val="single" w:color="auto" w:sz="4" w:space="0"/>
+          <w:bottom w:val="single" w:color="auto" w:sz="4" w:space="0"/>
+          <w:right w:val="single" w:color="auto" w:sz="4" w:space="0"/>
+        </w:pBdr>
+        <w:ind w:left="0" w:leftChars="0" w:firstLine="218" w:firstLineChars="104"/>
         <w:rPr>
           <w:rFonts w:hint="default"/>
         </w:rPr>
@@ -972,113 +1459,35 @@
     </w:p>
     <w:p>
       <w:pPr>
-        <w:keepNext w:val="0"/>
-        <w:keepLines w:val="0"/>
-        <w:pageBreakBefore w:val="0"/>
-        <w:widowControl w:val="0"/>
-        <w:pBdr>
-          <w:top w:val="single" w:color="auto" w:sz="4" w:space="0"/>
-          <w:left w:val="single" w:color="auto" w:sz="4" w:space="0"/>
-          <w:bottom w:val="single" w:color="auto" w:sz="4" w:space="0"/>
-          <w:right w:val="single" w:color="auto" w:sz="4" w:space="0"/>
-        </w:pBdr>
-        <w:kinsoku/>
-        <w:wordWrap/>
-        <w:overflowPunct/>
-        <w:topLinePunct w:val="0"/>
-        <w:autoSpaceDE/>
-        <w:autoSpaceDN/>
-        <w:bidi w:val="0"/>
-        <w:adjustRightInd/>
-        <w:snapToGrid/>
-        <w:spacing w:line="240" w:lineRule="auto"/>
-        <w:ind w:left="0" w:leftChars="0" w:right="2100" w:rightChars="1000" w:firstLine="218" w:firstLineChars="104"/>
-        <w:jc w:val="both"/>
-        <w:textAlignment w:val="auto"/>
-        <w:outlineLvl w:val="9"/>
-        <w:rPr>
-          <w:rFonts w:hint="default"/>
-        </w:rPr>
-      </w:pPr>
-      <w:r>
-        <w:rPr>
-          <w:rFonts w:hint="default"/>
-        </w:rPr>
-        <w:t>$mode = $_POST['mode'];</w:t>
-      </w:r>
-    </w:p>
-    <w:p>
-      <w:pPr>
-        <w:keepNext w:val="0"/>
-        <w:keepLines w:val="0"/>
-        <w:pageBreakBefore w:val="0"/>
-        <w:widowControl w:val="0"/>
-        <w:pBdr>
-          <w:top w:val="single" w:color="auto" w:sz="4" w:space="0"/>
-          <w:left w:val="single" w:color="auto" w:sz="4" w:space="0"/>
-          <w:bottom w:val="single" w:color="auto" w:sz="4" w:space="0"/>
-          <w:right w:val="single" w:color="auto" w:sz="4" w:space="0"/>
-        </w:pBdr>
-        <w:kinsoku/>
-        <w:wordWrap/>
-        <w:overflowPunct/>
-        <w:topLinePunct w:val="0"/>
-        <w:autoSpaceDE/>
-        <w:autoSpaceDN/>
-        <w:bidi w:val="0"/>
-        <w:adjustRightInd/>
-        <w:snapToGrid/>
-        <w:spacing w:line="240" w:lineRule="auto"/>
-        <w:ind w:left="0" w:leftChars="0" w:right="2100" w:rightChars="1000" w:firstLine="218" w:firstLineChars="104"/>
-        <w:jc w:val="both"/>
-        <w:textAlignment w:val="auto"/>
-        <w:outlineLvl w:val="9"/>
-        <w:rPr>
-          <w:rFonts w:hint="default"/>
-        </w:rPr>
-      </w:pPr>
-      <w:r>
-        <w:rPr>
-          <w:rFonts w:hint="default"/>
-        </w:rPr>
-        <w:t>if ($mode == 'start') {</w:t>
-      </w:r>
-    </w:p>
-    <w:p>
-      <w:pPr>
-        <w:keepNext w:val="0"/>
-        <w:keepLines w:val="0"/>
-        <w:pageBreakBefore w:val="0"/>
-        <w:widowControl w:val="0"/>
-        <w:pBdr>
-          <w:top w:val="single" w:color="auto" w:sz="4" w:space="0"/>
-          <w:left w:val="single" w:color="auto" w:sz="4" w:space="0"/>
-          <w:bottom w:val="single" w:color="auto" w:sz="4" w:space="0"/>
-          <w:right w:val="single" w:color="auto" w:sz="4" w:space="0"/>
-        </w:pBdr>
-        <w:kinsoku/>
-        <w:wordWrap/>
-        <w:overflowPunct/>
-        <w:topLinePunct w:val="0"/>
-        <w:autoSpaceDE/>
-        <w:autoSpaceDN/>
-        <w:bidi w:val="0"/>
-        <w:adjustRightInd/>
-        <w:snapToGrid/>
-        <w:spacing w:line="240" w:lineRule="auto"/>
-        <w:ind w:left="0" w:leftChars="0" w:right="2100" w:rightChars="1000" w:firstLine="218" w:firstLineChars="104"/>
-        <w:jc w:val="both"/>
-        <w:textAlignment w:val="auto"/>
-        <w:outlineLvl w:val="9"/>
-        <w:rPr>
-          <w:rFonts w:hint="default"/>
-        </w:rPr>
-      </w:pPr>
-      <w:r>
-        <w:rPr>
-          <w:rFonts w:hint="default"/>
-        </w:rPr>
-        <w:tab/>
+        <w:pBdr>
+          <w:top w:val="single" w:color="auto" w:sz="4" w:space="0"/>
+          <w:left w:val="single" w:color="auto" w:sz="4" w:space="0"/>
+          <w:bottom w:val="single" w:color="auto" w:sz="4" w:space="0"/>
+          <w:right w:val="single" w:color="auto" w:sz="4" w:space="0"/>
+        </w:pBdr>
+        <w:ind w:left="0" w:leftChars="0" w:firstLine="218" w:firstLineChars="104"/>
+        <w:rPr>
+          <w:rFonts w:hint="default"/>
+        </w:rPr>
+      </w:pPr>
+    </w:p>
+    <w:p>
+      <w:pPr>
+        <w:pBdr>
+          <w:top w:val="single" w:color="auto" w:sz="4" w:space="0"/>
+          <w:left w:val="single" w:color="auto" w:sz="4" w:space="0"/>
+          <w:bottom w:val="single" w:color="auto" w:sz="4" w:space="0"/>
+          <w:right w:val="single" w:color="auto" w:sz="4" w:space="0"/>
+        </w:pBdr>
+        <w:rPr>
+          <w:rFonts w:hint="default"/>
+        </w:rPr>
+      </w:pPr>
+      <w:r>
+        <w:rPr>
+          <w:rFonts w:hint="default"/>
+        </w:rPr>
+        <w:t xml:space="preserve">  </w:t>
       </w:r>
       <w:r>
         <w:rPr>
@@ -1089,40 +1498,17 @@
     </w:p>
     <w:p>
       <w:pPr>
-        <w:keepNext w:val="0"/>
-        <w:keepLines w:val="0"/>
-        <w:pageBreakBefore w:val="0"/>
-        <w:widowControl w:val="0"/>
-        <w:pBdr>
-          <w:top w:val="single" w:color="auto" w:sz="4" w:space="0"/>
-          <w:left w:val="single" w:color="auto" w:sz="4" w:space="0"/>
-          <w:bottom w:val="single" w:color="auto" w:sz="4" w:space="0"/>
-          <w:right w:val="single" w:color="auto" w:sz="4" w:space="0"/>
-        </w:pBdr>
-        <w:kinsoku/>
-        <w:wordWrap/>
-        <w:overflowPunct/>
-        <w:topLinePunct w:val="0"/>
-        <w:autoSpaceDE/>
-        <w:autoSpaceDN/>
-        <w:bidi w:val="0"/>
-        <w:adjustRightInd/>
-        <w:snapToGrid/>
-        <w:spacing w:line="240" w:lineRule="auto"/>
-        <w:ind w:left="0" w:leftChars="0" w:right="2100" w:rightChars="1000" w:firstLine="218" w:firstLineChars="104"/>
-        <w:jc w:val="both"/>
-        <w:textAlignment w:val="auto"/>
-        <w:outlineLvl w:val="9"/>
-        <w:rPr>
-          <w:rFonts w:hint="default"/>
-        </w:rPr>
-      </w:pPr>
-      <w:r>
-        <w:rPr>
-          <w:rFonts w:hint="default"/>
-        </w:rPr>
-        <w:tab/>
-      </w:r>
+        <w:pBdr>
+          <w:top w:val="single" w:color="auto" w:sz="4" w:space="0"/>
+          <w:left w:val="single" w:color="auto" w:sz="4" w:space="0"/>
+          <w:bottom w:val="single" w:color="auto" w:sz="4" w:space="0"/>
+          <w:right w:val="single" w:color="auto" w:sz="4" w:space="0"/>
+        </w:pBdr>
+        <w:ind w:left="0" w:leftChars="0" w:firstLine="218" w:firstLineChars="104"/>
+        <w:rPr>
+          <w:rFonts w:hint="default"/>
+        </w:rPr>
+      </w:pPr>
       <w:r>
         <w:rPr>
           <w:rFonts w:hint="default"/>
@@ -1132,101 +1518,33 @@
     </w:p>
     <w:p>
       <w:pPr>
-        <w:keepNext w:val="0"/>
-        <w:keepLines w:val="0"/>
-        <w:pageBreakBefore w:val="0"/>
-        <w:widowControl w:val="0"/>
-        <w:pBdr>
-          <w:top w:val="single" w:color="auto" w:sz="4" w:space="0"/>
-          <w:left w:val="single" w:color="auto" w:sz="4" w:space="0"/>
-          <w:bottom w:val="single" w:color="auto" w:sz="4" w:space="0"/>
-          <w:right w:val="single" w:color="auto" w:sz="4" w:space="0"/>
-        </w:pBdr>
-        <w:kinsoku/>
-        <w:wordWrap/>
-        <w:overflowPunct/>
-        <w:topLinePunct w:val="0"/>
-        <w:autoSpaceDE/>
-        <w:autoSpaceDN/>
-        <w:bidi w:val="0"/>
-        <w:adjustRightInd/>
-        <w:snapToGrid/>
-        <w:spacing w:line="240" w:lineRule="auto"/>
-        <w:ind w:left="0" w:leftChars="0" w:right="2100" w:rightChars="1000" w:firstLine="218" w:firstLineChars="104"/>
-        <w:jc w:val="both"/>
-        <w:textAlignment w:val="auto"/>
-        <w:outlineLvl w:val="9"/>
-        <w:rPr>
-          <w:rFonts w:hint="default"/>
-        </w:rPr>
-      </w:pPr>
-      <w:r>
-        <w:rPr>
-          <w:rFonts w:hint="default"/>
-        </w:rPr>
-        <w:t>}</w:t>
-      </w:r>
-    </w:p>
-    <w:p>
-      <w:pPr>
-        <w:rPr>
-          <w:rFonts w:hint="default"/>
-        </w:rPr>
-      </w:pPr>
-    </w:p>
-    <w:p>
-      <w:pPr>
-        <w:rPr>
-          <w:rFonts w:hint="default"/>
-        </w:rPr>
-      </w:pPr>
-      <w:r>
-        <w:rPr>
-          <w:rFonts w:hint="default"/>
-        </w:rPr>
-        <w:t>今までのところのコードを以下に示します。</w:t>
-      </w:r>
-    </w:p>
-    <w:p>
-      <w:pPr>
-        <w:rPr>
-          <w:rFonts w:hint="default"/>
-        </w:rPr>
-      </w:pPr>
-      <w:r>
-        <w:rPr>
-          <w:rFonts w:hint="default"/>
-        </w:rPr>
-        <w:t>kazuate.php</w:t>
-      </w:r>
-    </w:p>
-    <w:p>
-      <w:pPr>
-        <w:pBdr>
-          <w:top w:val="single" w:color="auto" w:sz="4" w:space="0"/>
-          <w:left w:val="single" w:color="auto" w:sz="4" w:space="0"/>
-          <w:bottom w:val="single" w:color="auto" w:sz="4" w:space="0"/>
-          <w:right w:val="single" w:color="auto" w:sz="4" w:space="0"/>
-        </w:pBdr>
-        <w:rPr>
-          <w:rFonts w:hint="default"/>
-        </w:rPr>
-      </w:pPr>
-      <w:r>
-        <w:rPr>
-          <w:rFonts w:hint="default"/>
-        </w:rPr>
-        <w:t>&lt;?php session_start(); ?&gt;</w:t>
-      </w:r>
-    </w:p>
-    <w:p>
-      <w:pPr>
-        <w:pBdr>
-          <w:top w:val="single" w:color="auto" w:sz="4" w:space="0"/>
-          <w:left w:val="single" w:color="auto" w:sz="4" w:space="0"/>
-          <w:bottom w:val="single" w:color="auto" w:sz="4" w:space="0"/>
-          <w:right w:val="single" w:color="auto" w:sz="4" w:space="0"/>
-        </w:pBdr>
+        <w:pBdr>
+          <w:top w:val="single" w:color="auto" w:sz="4" w:space="0"/>
+          <w:left w:val="single" w:color="auto" w:sz="4" w:space="0"/>
+          <w:bottom w:val="single" w:color="auto" w:sz="4" w:space="0"/>
+          <w:right w:val="single" w:color="auto" w:sz="4" w:space="0"/>
+        </w:pBdr>
+        <w:ind w:left="0" w:leftChars="0" w:firstLine="218" w:firstLineChars="104"/>
+        <w:rPr>
+          <w:rFonts w:hint="default"/>
+        </w:rPr>
+      </w:pPr>
+      <w:r>
+        <w:rPr>
+          <w:rFonts w:hint="default"/>
+        </w:rPr>
+        <w:t>?&gt;</w:t>
+      </w:r>
+    </w:p>
+    <w:p>
+      <w:pPr>
+        <w:pBdr>
+          <w:top w:val="single" w:color="auto" w:sz="4" w:space="0"/>
+          <w:left w:val="single" w:color="auto" w:sz="4" w:space="0"/>
+          <w:bottom w:val="single" w:color="auto" w:sz="4" w:space="0"/>
+          <w:right w:val="single" w:color="auto" w:sz="4" w:space="0"/>
+        </w:pBdr>
+        <w:ind w:left="0" w:leftChars="0" w:firstLine="218" w:firstLineChars="104"/>
         <w:rPr>
           <w:rFonts w:hint="default"/>
         </w:rPr>
@@ -1246,6 +1564,7 @@
           <w:bottom w:val="single" w:color="auto" w:sz="4" w:space="0"/>
           <w:right w:val="single" w:color="auto" w:sz="4" w:space="0"/>
         </w:pBdr>
+        <w:ind w:left="0" w:leftChars="0" w:firstLine="218" w:firstLineChars="104"/>
         <w:rPr>
           <w:rFonts w:hint="default"/>
         </w:rPr>
@@ -1265,6 +1584,7 @@
           <w:bottom w:val="single" w:color="auto" w:sz="4" w:space="0"/>
           <w:right w:val="single" w:color="auto" w:sz="4" w:space="0"/>
         </w:pBdr>
+        <w:ind w:left="0" w:leftChars="0" w:firstLine="218" w:firstLineChars="104"/>
         <w:rPr>
           <w:rFonts w:hint="default"/>
         </w:rPr>
@@ -1284,6 +1604,7 @@
           <w:bottom w:val="single" w:color="auto" w:sz="4" w:space="0"/>
           <w:right w:val="single" w:color="auto" w:sz="4" w:space="0"/>
         </w:pBdr>
+        <w:ind w:left="0" w:leftChars="0" w:firstLine="218" w:firstLineChars="104"/>
         <w:rPr>
           <w:rFonts w:hint="default"/>
         </w:rPr>
@@ -1303,6 +1624,7 @@
           <w:bottom w:val="single" w:color="auto" w:sz="4" w:space="0"/>
           <w:right w:val="single" w:color="auto" w:sz="4" w:space="0"/>
         </w:pBdr>
+        <w:ind w:left="0" w:leftChars="0" w:firstLine="218" w:firstLineChars="104"/>
         <w:rPr>
           <w:rFonts w:hint="default"/>
         </w:rPr>
@@ -1322,6 +1644,7 @@
           <w:bottom w:val="single" w:color="auto" w:sz="4" w:space="0"/>
           <w:right w:val="single" w:color="auto" w:sz="4" w:space="0"/>
         </w:pBdr>
+        <w:ind w:left="0" w:leftChars="0" w:firstLine="218" w:firstLineChars="104"/>
         <w:rPr>
           <w:rFonts w:hint="default"/>
         </w:rPr>
@@ -1341,6 +1664,7 @@
           <w:bottom w:val="single" w:color="auto" w:sz="4" w:space="0"/>
           <w:right w:val="single" w:color="auto" w:sz="4" w:space="0"/>
         </w:pBdr>
+        <w:ind w:left="0" w:leftChars="0" w:firstLine="218" w:firstLineChars="104"/>
         <w:rPr>
           <w:rFonts w:hint="default"/>
         </w:rPr>
@@ -1360,19 +1684,7 @@
           <w:bottom w:val="single" w:color="auto" w:sz="4" w:space="0"/>
           <w:right w:val="single" w:color="auto" w:sz="4" w:space="0"/>
         </w:pBdr>
-        <w:rPr>
-          <w:rFonts w:hint="default"/>
-        </w:rPr>
-      </w:pPr>
-    </w:p>
-    <w:p>
-      <w:pPr>
-        <w:pBdr>
-          <w:top w:val="single" w:color="auto" w:sz="4" w:space="0"/>
-          <w:left w:val="single" w:color="auto" w:sz="4" w:space="0"/>
-          <w:bottom w:val="single" w:color="auto" w:sz="4" w:space="0"/>
-          <w:right w:val="single" w:color="auto" w:sz="4" w:space="0"/>
-        </w:pBdr>
+        <w:ind w:left="0" w:leftChars="0" w:firstLine="218" w:firstLineChars="104"/>
         <w:rPr>
           <w:rFonts w:hint="default"/>
         </w:rPr>
@@ -1392,6 +1704,7 @@
           <w:bottom w:val="single" w:color="auto" w:sz="4" w:space="0"/>
           <w:right w:val="single" w:color="auto" w:sz="4" w:space="0"/>
         </w:pBdr>
+        <w:ind w:left="0" w:leftChars="0" w:firstLine="218" w:firstLineChars="104"/>
         <w:rPr>
           <w:rFonts w:hint="default"/>
         </w:rPr>
@@ -1411,6 +1724,7 @@
           <w:bottom w:val="single" w:color="auto" w:sz="4" w:space="0"/>
           <w:right w:val="single" w:color="auto" w:sz="4" w:space="0"/>
         </w:pBdr>
+        <w:ind w:left="0" w:leftChars="0" w:firstLine="218" w:firstLineChars="104"/>
         <w:rPr>
           <w:rFonts w:hint="default"/>
         </w:rPr>
@@ -1430,19 +1744,7 @@
           <w:bottom w:val="single" w:color="auto" w:sz="4" w:space="0"/>
           <w:right w:val="single" w:color="auto" w:sz="4" w:space="0"/>
         </w:pBdr>
-        <w:rPr>
-          <w:rFonts w:hint="default"/>
-        </w:rPr>
-      </w:pPr>
-    </w:p>
-    <w:p>
-      <w:pPr>
-        <w:pBdr>
-          <w:top w:val="single" w:color="auto" w:sz="4" w:space="0"/>
-          <w:left w:val="single" w:color="auto" w:sz="4" w:space="0"/>
-          <w:bottom w:val="single" w:color="auto" w:sz="4" w:space="0"/>
-          <w:right w:val="single" w:color="auto" w:sz="4" w:space="0"/>
-        </w:pBdr>
+        <w:ind w:left="0" w:leftChars="0" w:firstLine="218" w:firstLineChars="104"/>
         <w:rPr>
           <w:rFonts w:hint="default"/>
         </w:rPr>
@@ -1462,6 +1764,7 @@
           <w:bottom w:val="single" w:color="auto" w:sz="4" w:space="0"/>
           <w:right w:val="single" w:color="auto" w:sz="4" w:space="0"/>
         </w:pBdr>
+        <w:ind w:left="0" w:leftChars="0" w:firstLine="218" w:firstLineChars="104"/>
         <w:rPr>
           <w:rFonts w:hint="default"/>
         </w:rPr>
@@ -1481,413 +1784,6 @@
           <w:bottom w:val="single" w:color="auto" w:sz="4" w:space="0"/>
           <w:right w:val="single" w:color="auto" w:sz="4" w:space="0"/>
         </w:pBdr>
-        <w:rPr>
-          <w:rFonts w:hint="default"/>
-        </w:rPr>
-      </w:pPr>
-      <w:r>
-        <w:rPr>
-          <w:rFonts w:hint="default"/>
-        </w:rPr>
-        <w:t xml:space="preserve">            &lt;p&gt;私と数当てゲームをしましょう。&lt;br&gt;</w:t>
-      </w:r>
-    </w:p>
-    <w:p>
-      <w:pPr>
-        <w:pBdr>
-          <w:top w:val="single" w:color="auto" w:sz="4" w:space="0"/>
-          <w:left w:val="single" w:color="auto" w:sz="4" w:space="0"/>
-          <w:bottom w:val="single" w:color="auto" w:sz="4" w:space="0"/>
-          <w:right w:val="single" w:color="auto" w:sz="4" w:space="0"/>
-        </w:pBdr>
-        <w:rPr>
-          <w:rFonts w:hint="default"/>
-        </w:rPr>
-      </w:pPr>
-      <w:r>
-        <w:rPr>
-          <w:rFonts w:hint="default"/>
-        </w:rPr>
-        <w:t xml:space="preserve">                私が1から10までで何か数字を思い浮かべますから、&lt;br&gt;</w:t>
-      </w:r>
-    </w:p>
-    <w:p>
-      <w:pPr>
-        <w:pBdr>
-          <w:top w:val="single" w:color="auto" w:sz="4" w:space="0"/>
-          <w:left w:val="single" w:color="auto" w:sz="4" w:space="0"/>
-          <w:bottom w:val="single" w:color="auto" w:sz="4" w:space="0"/>
-          <w:right w:val="single" w:color="auto" w:sz="4" w:space="0"/>
-        </w:pBdr>
-        <w:rPr>
-          <w:rFonts w:hint="default"/>
-        </w:rPr>
-      </w:pPr>
-      <w:r>
-        <w:rPr>
-          <w:rFonts w:hint="default"/>
-        </w:rPr>
-        <w:t xml:space="preserve">                その数字を当ててください。&lt;/p&gt;</w:t>
-      </w:r>
-    </w:p>
-    <w:p>
-      <w:pPr>
-        <w:pBdr>
-          <w:top w:val="single" w:color="auto" w:sz="4" w:space="0"/>
-          <w:left w:val="single" w:color="auto" w:sz="4" w:space="0"/>
-          <w:bottom w:val="single" w:color="auto" w:sz="4" w:space="0"/>
-          <w:right w:val="single" w:color="auto" w:sz="4" w:space="0"/>
-        </w:pBdr>
-        <w:rPr>
-          <w:rFonts w:hint="default"/>
-        </w:rPr>
-      </w:pPr>
-    </w:p>
-    <w:p>
-      <w:pPr>
-        <w:pBdr>
-          <w:top w:val="single" w:color="auto" w:sz="4" w:space="0"/>
-          <w:left w:val="single" w:color="auto" w:sz="4" w:space="0"/>
-          <w:bottom w:val="single" w:color="auto" w:sz="4" w:space="0"/>
-          <w:right w:val="single" w:color="auto" w:sz="4" w:space="0"/>
-        </w:pBdr>
-        <w:rPr>
-          <w:rFonts w:hint="default"/>
-        </w:rPr>
-      </w:pPr>
-      <w:r>
-        <w:rPr>
-          <w:rFonts w:hint="default"/>
-        </w:rPr>
-        <w:t xml:space="preserve">            &lt;form action="start.php" method="post"&gt;</w:t>
-      </w:r>
-    </w:p>
-    <w:p>
-      <w:pPr>
-        <w:pBdr>
-          <w:top w:val="single" w:color="auto" w:sz="4" w:space="0"/>
-          <w:left w:val="single" w:color="auto" w:sz="4" w:space="0"/>
-          <w:bottom w:val="single" w:color="auto" w:sz="4" w:space="0"/>
-          <w:right w:val="single" w:color="auto" w:sz="4" w:space="0"/>
-        </w:pBdr>
-        <w:rPr>
-          <w:rFonts w:hint="default"/>
-        </w:rPr>
-      </w:pPr>
-      <w:r>
-        <w:rPr>
-          <w:rFonts w:hint="default"/>
-        </w:rPr>
-        <w:t xml:space="preserve">                &lt;input type="hidden" name="num" value="start"&gt;</w:t>
-      </w:r>
-    </w:p>
-    <w:p>
-      <w:pPr>
-        <w:pBdr>
-          <w:top w:val="single" w:color="auto" w:sz="4" w:space="0"/>
-          <w:left w:val="single" w:color="auto" w:sz="4" w:space="0"/>
-          <w:bottom w:val="single" w:color="auto" w:sz="4" w:space="0"/>
-          <w:right w:val="single" w:color="auto" w:sz="4" w:space="0"/>
-        </w:pBdr>
-        <w:rPr>
-          <w:rFonts w:hint="default"/>
-        </w:rPr>
-      </w:pPr>
-      <w:r>
-        <w:rPr>
-          <w:rFonts w:hint="default"/>
-        </w:rPr>
-        <w:t xml:space="preserve">                &lt;input type="submit" value="ゲーム開始"&gt;</w:t>
-      </w:r>
-    </w:p>
-    <w:p>
-      <w:pPr>
-        <w:pBdr>
-          <w:top w:val="single" w:color="auto" w:sz="4" w:space="0"/>
-          <w:left w:val="single" w:color="auto" w:sz="4" w:space="0"/>
-          <w:bottom w:val="single" w:color="auto" w:sz="4" w:space="0"/>
-          <w:right w:val="single" w:color="auto" w:sz="4" w:space="0"/>
-        </w:pBdr>
-        <w:rPr>
-          <w:rFonts w:hint="default"/>
-        </w:rPr>
-      </w:pPr>
-      <w:r>
-        <w:rPr>
-          <w:rFonts w:hint="default"/>
-        </w:rPr>
-        <w:t xml:space="preserve">            &lt;/form&gt;</w:t>
-      </w:r>
-    </w:p>
-    <w:p>
-      <w:pPr>
-        <w:pBdr>
-          <w:top w:val="single" w:color="auto" w:sz="4" w:space="0"/>
-          <w:left w:val="single" w:color="auto" w:sz="4" w:space="0"/>
-          <w:bottom w:val="single" w:color="auto" w:sz="4" w:space="0"/>
-          <w:right w:val="single" w:color="auto" w:sz="4" w:space="0"/>
-        </w:pBdr>
-        <w:rPr>
-          <w:rFonts w:hint="default"/>
-        </w:rPr>
-      </w:pPr>
-    </w:p>
-    <w:p>
-      <w:pPr>
-        <w:pBdr>
-          <w:top w:val="single" w:color="auto" w:sz="4" w:space="0"/>
-          <w:left w:val="single" w:color="auto" w:sz="4" w:space="0"/>
-          <w:bottom w:val="single" w:color="auto" w:sz="4" w:space="0"/>
-          <w:right w:val="single" w:color="auto" w:sz="4" w:space="0"/>
-        </w:pBdr>
-        <w:rPr>
-          <w:rFonts w:hint="default"/>
-        </w:rPr>
-      </w:pPr>
-      <w:r>
-        <w:rPr>
-          <w:rFonts w:hint="default"/>
-        </w:rPr>
-        <w:t xml:space="preserve">            &lt;form action="hantei.php" method="post"&gt;</w:t>
-      </w:r>
-    </w:p>
-    <w:p>
-      <w:pPr>
-        <w:pBdr>
-          <w:top w:val="single" w:color="auto" w:sz="4" w:space="0"/>
-          <w:left w:val="single" w:color="auto" w:sz="4" w:space="0"/>
-          <w:bottom w:val="single" w:color="auto" w:sz="4" w:space="0"/>
-          <w:right w:val="single" w:color="auto" w:sz="4" w:space="0"/>
-        </w:pBdr>
-        <w:rPr>
-          <w:rFonts w:hint="default"/>
-        </w:rPr>
-      </w:pPr>
-      <w:r>
-        <w:rPr>
-          <w:rFonts w:hint="default"/>
-        </w:rPr>
-        <w:t xml:space="preserve">                数を入力：</w:t>
-      </w:r>
-    </w:p>
-    <w:p>
-      <w:pPr>
-        <w:pBdr>
-          <w:top w:val="single" w:color="auto" w:sz="4" w:space="0"/>
-          <w:left w:val="single" w:color="auto" w:sz="4" w:space="0"/>
-          <w:bottom w:val="single" w:color="auto" w:sz="4" w:space="0"/>
-          <w:right w:val="single" w:color="auto" w:sz="4" w:space="0"/>
-        </w:pBdr>
-        <w:rPr>
-          <w:rFonts w:hint="default"/>
-        </w:rPr>
-      </w:pPr>
-      <w:r>
-        <w:rPr>
-          <w:rFonts w:hint="default"/>
-        </w:rPr>
-        <w:t xml:space="preserve">                &lt;input type="number" min="1" max="10" name="kazu"&gt;</w:t>
-      </w:r>
-    </w:p>
-    <w:p>
-      <w:pPr>
-        <w:pBdr>
-          <w:top w:val="single" w:color="auto" w:sz="4" w:space="0"/>
-          <w:left w:val="single" w:color="auto" w:sz="4" w:space="0"/>
-          <w:bottom w:val="single" w:color="auto" w:sz="4" w:space="0"/>
-          <w:right w:val="single" w:color="auto" w:sz="4" w:space="0"/>
-        </w:pBdr>
-        <w:rPr>
-          <w:rFonts w:hint="default"/>
-        </w:rPr>
-      </w:pPr>
-      <w:r>
-        <w:rPr>
-          <w:rFonts w:hint="default"/>
-        </w:rPr>
-        <w:t xml:space="preserve">                &lt;input type="submit"&gt;</w:t>
-      </w:r>
-    </w:p>
-    <w:p>
-      <w:pPr>
-        <w:pBdr>
-          <w:top w:val="single" w:color="auto" w:sz="4" w:space="0"/>
-          <w:left w:val="single" w:color="auto" w:sz="4" w:space="0"/>
-          <w:bottom w:val="single" w:color="auto" w:sz="4" w:space="0"/>
-          <w:right w:val="single" w:color="auto" w:sz="4" w:space="0"/>
-        </w:pBdr>
-        <w:rPr>
-          <w:rFonts w:hint="default"/>
-        </w:rPr>
-      </w:pPr>
-      <w:r>
-        <w:rPr>
-          <w:rFonts w:hint="default"/>
-        </w:rPr>
-        <w:t xml:space="preserve">            &lt;/form&gt;</w:t>
-      </w:r>
-    </w:p>
-    <w:p>
-      <w:pPr>
-        <w:pBdr>
-          <w:top w:val="single" w:color="auto" w:sz="4" w:space="0"/>
-          <w:left w:val="single" w:color="auto" w:sz="4" w:space="0"/>
-          <w:bottom w:val="single" w:color="auto" w:sz="4" w:space="0"/>
-          <w:right w:val="single" w:color="auto" w:sz="4" w:space="0"/>
-        </w:pBdr>
-        <w:rPr>
-          <w:rFonts w:hint="default"/>
-        </w:rPr>
-      </w:pPr>
-      <w:r>
-        <w:rPr>
-          <w:rFonts w:hint="default"/>
-        </w:rPr>
-        <w:t xml:space="preserve">        &lt;/article&gt;</w:t>
-      </w:r>
-    </w:p>
-    <w:p>
-      <w:pPr>
-        <w:pBdr>
-          <w:top w:val="single" w:color="auto" w:sz="4" w:space="0"/>
-          <w:left w:val="single" w:color="auto" w:sz="4" w:space="0"/>
-          <w:bottom w:val="single" w:color="auto" w:sz="4" w:space="0"/>
-          <w:right w:val="single" w:color="auto" w:sz="4" w:space="0"/>
-        </w:pBdr>
-        <w:rPr>
-          <w:rFonts w:hint="default"/>
-        </w:rPr>
-      </w:pPr>
-      <w:r>
-        <w:rPr>
-          <w:rFonts w:hint="default"/>
-        </w:rPr>
-        <w:t xml:space="preserve">        &lt;hr&gt;</w:t>
-      </w:r>
-    </w:p>
-    <w:p>
-      <w:pPr>
-        <w:pBdr>
-          <w:top w:val="single" w:color="auto" w:sz="4" w:space="0"/>
-          <w:left w:val="single" w:color="auto" w:sz="4" w:space="0"/>
-          <w:bottom w:val="single" w:color="auto" w:sz="4" w:space="0"/>
-          <w:right w:val="single" w:color="auto" w:sz="4" w:space="0"/>
-        </w:pBdr>
-        <w:rPr>
-          <w:rFonts w:hint="default"/>
-        </w:rPr>
-      </w:pPr>
-      <w:r>
-        <w:rPr>
-          <w:rFonts w:hint="default"/>
-        </w:rPr>
-        <w:t xml:space="preserve">        &lt;footer&gt;</w:t>
-      </w:r>
-    </w:p>
-    <w:p>
-      <w:pPr>
-        <w:pBdr>
-          <w:top w:val="single" w:color="auto" w:sz="4" w:space="0"/>
-          <w:left w:val="single" w:color="auto" w:sz="4" w:space="0"/>
-          <w:bottom w:val="single" w:color="auto" w:sz="4" w:space="0"/>
-          <w:right w:val="single" w:color="auto" w:sz="4" w:space="0"/>
-        </w:pBdr>
-        <w:rPr>
-          <w:rFonts w:hint="default"/>
-        </w:rPr>
-      </w:pPr>
-      <w:r>
-        <w:rPr>
-          <w:rFonts w:hint="default"/>
-        </w:rPr>
-        <w:t xml:space="preserve">            &lt;small&gt;&amp;copy; 2017 Seiichi Nukayama&lt;/small&gt;</w:t>
-      </w:r>
-    </w:p>
-    <w:p>
-      <w:pPr>
-        <w:pBdr>
-          <w:top w:val="single" w:color="auto" w:sz="4" w:space="0"/>
-          <w:left w:val="single" w:color="auto" w:sz="4" w:space="0"/>
-          <w:bottom w:val="single" w:color="auto" w:sz="4" w:space="0"/>
-          <w:right w:val="single" w:color="auto" w:sz="4" w:space="0"/>
-        </w:pBdr>
-        <w:rPr>
-          <w:rFonts w:hint="default"/>
-        </w:rPr>
-      </w:pPr>
-      <w:r>
-        <w:rPr>
-          <w:rFonts w:hint="default"/>
-        </w:rPr>
-        <w:t xml:space="preserve">        &lt;/footer&gt;</w:t>
-      </w:r>
-    </w:p>
-    <w:p>
-      <w:pPr>
-        <w:pBdr>
-          <w:top w:val="single" w:color="auto" w:sz="4" w:space="0"/>
-          <w:left w:val="single" w:color="auto" w:sz="4" w:space="0"/>
-          <w:bottom w:val="single" w:color="auto" w:sz="4" w:space="0"/>
-          <w:right w:val="single" w:color="auto" w:sz="4" w:space="0"/>
-        </w:pBdr>
-        <w:rPr>
-          <w:rFonts w:hint="default"/>
-        </w:rPr>
-      </w:pPr>
-      <w:r>
-        <w:rPr>
-          <w:rFonts w:hint="default"/>
-        </w:rPr>
-        <w:t xml:space="preserve">    &lt;/body&gt;</w:t>
-      </w:r>
-    </w:p>
-    <w:p>
-      <w:pPr>
-        <w:pBdr>
-          <w:top w:val="single" w:color="auto" w:sz="4" w:space="0"/>
-          <w:left w:val="single" w:color="auto" w:sz="4" w:space="0"/>
-          <w:bottom w:val="single" w:color="auto" w:sz="4" w:space="0"/>
-          <w:right w:val="single" w:color="auto" w:sz="4" w:space="0"/>
-        </w:pBdr>
-        <w:rPr>
-          <w:rFonts w:hint="default"/>
-        </w:rPr>
-      </w:pPr>
-      <w:r>
-        <w:rPr>
-          <w:rFonts w:hint="default"/>
-        </w:rPr>
-        <w:t>&lt;/html&gt;</w:t>
-      </w:r>
-    </w:p>
-    <w:p>
-      <w:pPr>
-        <w:rPr>
-          <w:rFonts w:hint="default"/>
-        </w:rPr>
-      </w:pPr>
-    </w:p>
-    <w:p>
-      <w:pPr>
-        <w:rPr>
-          <w:rFonts w:hint="default"/>
-        </w:rPr>
-      </w:pPr>
-      <w:r>
-        <w:rPr>
-          <w:rFonts w:hint="default"/>
-        </w:rPr>
-        <w:t>start.php</w:t>
-      </w:r>
-    </w:p>
-    <w:p>
-      <w:pPr>
-        <w:pBdr>
-          <w:top w:val="single" w:color="auto" w:sz="4" w:space="0"/>
-          <w:left w:val="single" w:color="auto" w:sz="4" w:space="0"/>
-          <w:bottom w:val="single" w:color="auto" w:sz="4" w:space="0"/>
-          <w:right w:val="single" w:color="auto" w:sz="4" w:space="0"/>
-        </w:pBdr>
         <w:ind w:left="0" w:leftChars="0" w:firstLine="218" w:firstLineChars="104"/>
         <w:rPr>
           <w:rFonts w:hint="default"/>
@@ -1897,7 +1793,7 @@
         <w:rPr>
           <w:rFonts w:hint="default"/>
         </w:rPr>
-        <w:t>?php</w:t>
+        <w:t xml:space="preserve">            &lt;p&gt;数を決めました。いつでもどうぞ。&lt;/p&gt;</w:t>
       </w:r>
     </w:p>
     <w:p>
@@ -1917,476 +1813,20 @@
         <w:rPr>
           <w:rFonts w:hint="default"/>
         </w:rPr>
-        <w:t>session_start();</w:t>
-      </w:r>
-    </w:p>
-    <w:p>
-      <w:pPr>
-        <w:pBdr>
-          <w:top w:val="single" w:color="auto" w:sz="4" w:space="0"/>
-          <w:left w:val="single" w:color="auto" w:sz="4" w:space="0"/>
-          <w:bottom w:val="single" w:color="auto" w:sz="4" w:space="0"/>
-          <w:right w:val="single" w:color="auto" w:sz="4" w:space="0"/>
-        </w:pBdr>
-        <w:ind w:left="0" w:leftChars="0" w:firstLine="218" w:firstLineChars="104"/>
-        <w:rPr>
-          <w:rFonts w:hint="default"/>
-        </w:rPr>
-      </w:pPr>
-    </w:p>
-    <w:p>
-      <w:pPr>
-        <w:pBdr>
-          <w:top w:val="single" w:color="auto" w:sz="4" w:space="0"/>
-          <w:left w:val="single" w:color="auto" w:sz="4" w:space="0"/>
-          <w:bottom w:val="single" w:color="auto" w:sz="4" w:space="0"/>
-          <w:right w:val="single" w:color="auto" w:sz="4" w:space="0"/>
-        </w:pBdr>
-        <w:ind w:left="0" w:leftChars="0" w:firstLine="218" w:firstLineChars="104"/>
-        <w:rPr>
-          <w:rFonts w:hint="default"/>
-        </w:rPr>
-      </w:pPr>
-      <w:r>
-        <w:rPr>
-          <w:rFonts w:hint="default"/>
-        </w:rPr>
-        <w:t>$mode = $_POST['mode'];</w:t>
-      </w:r>
-    </w:p>
-    <w:p>
-      <w:pPr>
-        <w:pBdr>
-          <w:top w:val="single" w:color="auto" w:sz="4" w:space="0"/>
-          <w:left w:val="single" w:color="auto" w:sz="4" w:space="0"/>
-          <w:bottom w:val="single" w:color="auto" w:sz="4" w:space="0"/>
-          <w:right w:val="single" w:color="auto" w:sz="4" w:space="0"/>
-        </w:pBdr>
-        <w:ind w:left="0" w:leftChars="0" w:firstLine="218" w:firstLineChars="104"/>
-        <w:rPr>
-          <w:rFonts w:hint="default"/>
-        </w:rPr>
-      </w:pPr>
-      <w:r>
-        <w:rPr>
-          <w:rFonts w:hint="default"/>
-        </w:rPr>
-        <w:t>if ($mode == 'start') {</w:t>
-      </w:r>
-    </w:p>
-    <w:p>
-      <w:pPr>
-        <w:pBdr>
-          <w:top w:val="single" w:color="auto" w:sz="4" w:space="0"/>
-          <w:left w:val="single" w:color="auto" w:sz="4" w:space="0"/>
-          <w:bottom w:val="single" w:color="auto" w:sz="4" w:space="0"/>
-          <w:right w:val="single" w:color="auto" w:sz="4" w:space="0"/>
-        </w:pBdr>
-        <w:ind w:left="0" w:leftChars="0" w:firstLine="218" w:firstLineChars="104"/>
-        <w:rPr>
-          <w:rFonts w:hint="default"/>
-        </w:rPr>
-      </w:pPr>
-      <w:r>
-        <w:rPr>
-          <w:rFonts w:hint="default"/>
-        </w:rPr>
-        <w:tab/>
-      </w:r>
-      <w:r>
-        <w:rPr>
-          <w:rFonts w:hint="default"/>
-        </w:rPr>
-        <w:t>$com = rand(1, 10);</w:t>
-      </w:r>
-    </w:p>
-    <w:p>
-      <w:pPr>
-        <w:pBdr>
-          <w:top w:val="single" w:color="auto" w:sz="4" w:space="0"/>
-          <w:left w:val="single" w:color="auto" w:sz="4" w:space="0"/>
-          <w:bottom w:val="single" w:color="auto" w:sz="4" w:space="0"/>
-          <w:right w:val="single" w:color="auto" w:sz="4" w:space="0"/>
-        </w:pBdr>
-        <w:ind w:left="0" w:leftChars="0" w:firstLine="218" w:firstLineChars="104"/>
-        <w:rPr>
-          <w:rFonts w:hint="default"/>
-        </w:rPr>
-      </w:pPr>
-      <w:r>
-        <w:rPr>
-          <w:rFonts w:hint="default"/>
-        </w:rPr>
-        <w:tab/>
-      </w:r>
-      <w:r>
-        <w:rPr>
-          <w:rFonts w:hint="default"/>
-        </w:rPr>
-        <w:t>$_SESSION['num'] = $com;</w:t>
-      </w:r>
-    </w:p>
-    <w:p>
-      <w:pPr>
-        <w:pBdr>
-          <w:top w:val="single" w:color="auto" w:sz="4" w:space="0"/>
-          <w:left w:val="single" w:color="auto" w:sz="4" w:space="0"/>
-          <w:bottom w:val="single" w:color="auto" w:sz="4" w:space="0"/>
-          <w:right w:val="single" w:color="auto" w:sz="4" w:space="0"/>
-        </w:pBdr>
-        <w:ind w:left="0" w:leftChars="0" w:firstLine="218" w:firstLineChars="104"/>
-        <w:rPr>
-          <w:rFonts w:hint="default"/>
-        </w:rPr>
-      </w:pPr>
-      <w:r>
-        <w:rPr>
-          <w:rFonts w:hint="default"/>
-        </w:rPr>
-        <w:t>}</w:t>
-      </w:r>
-    </w:p>
-    <w:p>
-      <w:pPr>
-        <w:pBdr>
-          <w:top w:val="single" w:color="auto" w:sz="4" w:space="0"/>
-          <w:left w:val="single" w:color="auto" w:sz="4" w:space="0"/>
-          <w:bottom w:val="single" w:color="auto" w:sz="4" w:space="0"/>
-          <w:right w:val="single" w:color="auto" w:sz="4" w:space="0"/>
-        </w:pBdr>
-        <w:ind w:left="0" w:leftChars="0" w:firstLine="218" w:firstLineChars="104"/>
-        <w:rPr>
-          <w:rFonts w:hint="default"/>
-        </w:rPr>
-      </w:pPr>
-      <w:r>
-        <w:rPr>
-          <w:rFonts w:hint="default"/>
-        </w:rPr>
-        <w:t>?&gt;</w:t>
-      </w:r>
-    </w:p>
-    <w:p>
-      <w:pPr>
-        <w:pBdr>
-          <w:top w:val="single" w:color="auto" w:sz="4" w:space="0"/>
-          <w:left w:val="single" w:color="auto" w:sz="4" w:space="0"/>
-          <w:bottom w:val="single" w:color="auto" w:sz="4" w:space="0"/>
-          <w:right w:val="single" w:color="auto" w:sz="4" w:space="0"/>
-        </w:pBdr>
-        <w:ind w:left="0" w:leftChars="0" w:firstLine="218" w:firstLineChars="104"/>
-        <w:rPr>
-          <w:rFonts w:hint="default"/>
-        </w:rPr>
-      </w:pPr>
-      <w:r>
-        <w:rPr>
-          <w:rFonts w:hint="default"/>
-        </w:rPr>
-        <w:t>&lt;!DOCTYPE html&gt;</w:t>
-      </w:r>
-    </w:p>
-    <w:p>
-      <w:pPr>
-        <w:pBdr>
-          <w:top w:val="single" w:color="auto" w:sz="4" w:space="0"/>
-          <w:left w:val="single" w:color="auto" w:sz="4" w:space="0"/>
-          <w:bottom w:val="single" w:color="auto" w:sz="4" w:space="0"/>
-          <w:right w:val="single" w:color="auto" w:sz="4" w:space="0"/>
-        </w:pBdr>
-        <w:ind w:left="0" w:leftChars="0" w:firstLine="218" w:firstLineChars="104"/>
-        <w:rPr>
-          <w:rFonts w:hint="default"/>
-        </w:rPr>
-      </w:pPr>
-      <w:r>
-        <w:rPr>
-          <w:rFonts w:hint="default"/>
-        </w:rPr>
-        <w:t>&lt;html lang="ja"&gt;</w:t>
-      </w:r>
-    </w:p>
-    <w:p>
-      <w:pPr>
-        <w:pBdr>
-          <w:top w:val="single" w:color="auto" w:sz="4" w:space="0"/>
-          <w:left w:val="single" w:color="auto" w:sz="4" w:space="0"/>
-          <w:bottom w:val="single" w:color="auto" w:sz="4" w:space="0"/>
-          <w:right w:val="single" w:color="auto" w:sz="4" w:space="0"/>
-        </w:pBdr>
-        <w:ind w:left="0" w:leftChars="0" w:firstLine="218" w:firstLineChars="104"/>
-        <w:rPr>
-          <w:rFonts w:hint="default"/>
-        </w:rPr>
-      </w:pPr>
-      <w:r>
-        <w:rPr>
-          <w:rFonts w:hint="default"/>
-        </w:rPr>
-        <w:t xml:space="preserve">    &lt;head&gt;</w:t>
-      </w:r>
-    </w:p>
-    <w:p>
-      <w:pPr>
-        <w:pBdr>
-          <w:top w:val="single" w:color="auto" w:sz="4" w:space="0"/>
-          <w:left w:val="single" w:color="auto" w:sz="4" w:space="0"/>
-          <w:bottom w:val="single" w:color="auto" w:sz="4" w:space="0"/>
-          <w:right w:val="single" w:color="auto" w:sz="4" w:space="0"/>
-        </w:pBdr>
-        <w:ind w:left="0" w:leftChars="0" w:firstLine="218" w:firstLineChars="104"/>
-        <w:rPr>
-          <w:rFonts w:hint="default"/>
-        </w:rPr>
-      </w:pPr>
-      <w:r>
-        <w:rPr>
-          <w:rFonts w:hint="default"/>
-        </w:rPr>
-        <w:t xml:space="preserve">        &lt;meta charset="utf-8"&gt;</w:t>
-      </w:r>
-    </w:p>
-    <w:p>
-      <w:pPr>
-        <w:pBdr>
-          <w:top w:val="single" w:color="auto" w:sz="4" w:space="0"/>
-          <w:left w:val="single" w:color="auto" w:sz="4" w:space="0"/>
-          <w:bottom w:val="single" w:color="auto" w:sz="4" w:space="0"/>
-          <w:right w:val="single" w:color="auto" w:sz="4" w:space="0"/>
-        </w:pBdr>
-        <w:ind w:left="0" w:leftChars="0" w:firstLine="218" w:firstLineChars="104"/>
-        <w:rPr>
-          <w:rFonts w:hint="default"/>
-        </w:rPr>
-      </w:pPr>
-      <w:r>
-        <w:rPr>
-          <w:rFonts w:hint="default"/>
-        </w:rPr>
-        <w:t xml:space="preserve">        &lt;title&gt;数当てゲーム&lt;/title&gt;</w:t>
-      </w:r>
-    </w:p>
-    <w:p>
-      <w:pPr>
-        <w:pBdr>
-          <w:top w:val="single" w:color="auto" w:sz="4" w:space="0"/>
-          <w:left w:val="single" w:color="auto" w:sz="4" w:space="0"/>
-          <w:bottom w:val="single" w:color="auto" w:sz="4" w:space="0"/>
-          <w:right w:val="single" w:color="auto" w:sz="4" w:space="0"/>
-        </w:pBdr>
-        <w:ind w:left="0" w:leftChars="0" w:firstLine="218" w:firstLineChars="104"/>
-        <w:rPr>
-          <w:rFonts w:hint="default"/>
-        </w:rPr>
-      </w:pPr>
-      <w:r>
-        <w:rPr>
-          <w:rFonts w:hint="default"/>
-        </w:rPr>
-        <w:t xml:space="preserve">        &lt;link rel="stylesheet" href="kazuate.css"&gt;</w:t>
-      </w:r>
-    </w:p>
-    <w:p>
-      <w:pPr>
-        <w:pBdr>
-          <w:top w:val="single" w:color="auto" w:sz="4" w:space="0"/>
-          <w:left w:val="single" w:color="auto" w:sz="4" w:space="0"/>
-          <w:bottom w:val="single" w:color="auto" w:sz="4" w:space="0"/>
-          <w:right w:val="single" w:color="auto" w:sz="4" w:space="0"/>
-        </w:pBdr>
-        <w:ind w:left="0" w:leftChars="0" w:firstLine="218" w:firstLineChars="104"/>
-        <w:rPr>
-          <w:rFonts w:hint="default"/>
-        </w:rPr>
-      </w:pPr>
-      <w:r>
-        <w:rPr>
-          <w:rFonts w:hint="default"/>
-        </w:rPr>
-        <w:t xml:space="preserve">    &lt;/head&gt;</w:t>
-      </w:r>
-    </w:p>
-    <w:p>
-      <w:pPr>
-        <w:pBdr>
-          <w:top w:val="single" w:color="auto" w:sz="4" w:space="0"/>
-          <w:left w:val="single" w:color="auto" w:sz="4" w:space="0"/>
-          <w:bottom w:val="single" w:color="auto" w:sz="4" w:space="0"/>
-          <w:right w:val="single" w:color="auto" w:sz="4" w:space="0"/>
-        </w:pBdr>
-        <w:ind w:left="0" w:leftChars="0" w:firstLine="218" w:firstLineChars="104"/>
-        <w:rPr>
-          <w:rFonts w:hint="default"/>
-        </w:rPr>
-      </w:pPr>
-    </w:p>
-    <w:p>
-      <w:pPr>
-        <w:pBdr>
-          <w:top w:val="single" w:color="auto" w:sz="4" w:space="0"/>
-          <w:left w:val="single" w:color="auto" w:sz="4" w:space="0"/>
-          <w:bottom w:val="single" w:color="auto" w:sz="4" w:space="0"/>
-          <w:right w:val="single" w:color="auto" w:sz="4" w:space="0"/>
-        </w:pBdr>
-        <w:ind w:left="0" w:leftChars="0" w:firstLine="218" w:firstLineChars="104"/>
-        <w:rPr>
-          <w:rFonts w:hint="default"/>
-        </w:rPr>
-      </w:pPr>
-      <w:r>
-        <w:rPr>
-          <w:rFonts w:hint="default"/>
-        </w:rPr>
-        <w:t xml:space="preserve">    &lt;body&gt;</w:t>
-      </w:r>
-    </w:p>
-    <w:p>
-      <w:pPr>
-        <w:pBdr>
-          <w:top w:val="single" w:color="auto" w:sz="4" w:space="0"/>
-          <w:left w:val="single" w:color="auto" w:sz="4" w:space="0"/>
-          <w:bottom w:val="single" w:color="auto" w:sz="4" w:space="0"/>
-          <w:right w:val="single" w:color="auto" w:sz="4" w:space="0"/>
-        </w:pBdr>
-        <w:ind w:left="0" w:leftChars="0" w:firstLine="218" w:firstLineChars="104"/>
-        <w:rPr>
-          <w:rFonts w:hint="default"/>
-        </w:rPr>
-      </w:pPr>
-      <w:r>
-        <w:rPr>
-          <w:rFonts w:hint="default"/>
-        </w:rPr>
-        <w:t xml:space="preserve">        &lt;header&gt;</w:t>
-      </w:r>
-    </w:p>
-    <w:p>
-      <w:pPr>
-        <w:pBdr>
-          <w:top w:val="single" w:color="auto" w:sz="4" w:space="0"/>
-          <w:left w:val="single" w:color="auto" w:sz="4" w:space="0"/>
-          <w:bottom w:val="single" w:color="auto" w:sz="4" w:space="0"/>
-          <w:right w:val="single" w:color="auto" w:sz="4" w:space="0"/>
-        </w:pBdr>
-        <w:ind w:left="0" w:leftChars="0" w:firstLine="218" w:firstLineChars="104"/>
-        <w:rPr>
-          <w:rFonts w:hint="default"/>
-        </w:rPr>
-      </w:pPr>
-      <w:r>
-        <w:rPr>
-          <w:rFonts w:hint="default"/>
-        </w:rPr>
-        <w:t xml:space="preserve">            &lt;h1&gt;数当てゲーム&lt;/h1&gt;</w:t>
-      </w:r>
-    </w:p>
-    <w:p>
-      <w:pPr>
-        <w:pBdr>
-          <w:top w:val="single" w:color="auto" w:sz="4" w:space="0"/>
-          <w:left w:val="single" w:color="auto" w:sz="4" w:space="0"/>
-          <w:bottom w:val="single" w:color="auto" w:sz="4" w:space="0"/>
-          <w:right w:val="single" w:color="auto" w:sz="4" w:space="0"/>
-        </w:pBdr>
-        <w:ind w:left="0" w:leftChars="0" w:firstLine="218" w:firstLineChars="104"/>
-        <w:rPr>
-          <w:rFonts w:hint="default"/>
-        </w:rPr>
-      </w:pPr>
-    </w:p>
-    <w:p>
-      <w:pPr>
-        <w:pBdr>
-          <w:top w:val="single" w:color="auto" w:sz="4" w:space="0"/>
-          <w:left w:val="single" w:color="auto" w:sz="4" w:space="0"/>
-          <w:bottom w:val="single" w:color="auto" w:sz="4" w:space="0"/>
-          <w:right w:val="single" w:color="auto" w:sz="4" w:space="0"/>
-        </w:pBdr>
-        <w:ind w:left="0" w:leftChars="0" w:firstLine="218" w:firstLineChars="104"/>
-        <w:rPr>
-          <w:rFonts w:hint="default"/>
-        </w:rPr>
-      </w:pPr>
-      <w:r>
-        <w:rPr>
-          <w:rFonts w:hint="default"/>
-        </w:rPr>
-        <w:t xml:space="preserve">        &lt;/header&gt;</w:t>
-      </w:r>
-    </w:p>
-    <w:p>
-      <w:pPr>
-        <w:pBdr>
-          <w:top w:val="single" w:color="auto" w:sz="4" w:space="0"/>
-          <w:left w:val="single" w:color="auto" w:sz="4" w:space="0"/>
-          <w:bottom w:val="single" w:color="auto" w:sz="4" w:space="0"/>
-          <w:right w:val="single" w:color="auto" w:sz="4" w:space="0"/>
-        </w:pBdr>
-        <w:ind w:left="0" w:leftChars="0" w:firstLine="218" w:firstLineChars="104"/>
-        <w:rPr>
-          <w:rFonts w:hint="default"/>
-        </w:rPr>
-      </w:pPr>
-      <w:r>
-        <w:rPr>
-          <w:rFonts w:hint="default"/>
-        </w:rPr>
-        <w:t xml:space="preserve">        &lt;article&gt;</w:t>
-      </w:r>
-    </w:p>
-    <w:p>
-      <w:pPr>
-        <w:pBdr>
-          <w:top w:val="single" w:color="auto" w:sz="4" w:space="0"/>
-          <w:left w:val="single" w:color="auto" w:sz="4" w:space="0"/>
-          <w:bottom w:val="single" w:color="auto" w:sz="4" w:space="0"/>
-          <w:right w:val="single" w:color="auto" w:sz="4" w:space="0"/>
-        </w:pBdr>
-        <w:ind w:left="0" w:leftChars="0" w:firstLine="218" w:firstLineChars="104"/>
-        <w:rPr>
-          <w:rFonts w:hint="default"/>
-        </w:rPr>
-      </w:pPr>
-      <w:r>
-        <w:rPr>
-          <w:rFonts w:hint="default"/>
-        </w:rPr>
-        <w:t xml:space="preserve">            &lt;p&gt;数を決めました。いつでもどうぞ。&lt;/p&gt;</w:t>
-      </w:r>
-    </w:p>
-    <w:p>
-      <w:pPr>
-        <w:pBdr>
-          <w:top w:val="single" w:color="auto" w:sz="4" w:space="0"/>
-          <w:left w:val="single" w:color="auto" w:sz="4" w:space="0"/>
-          <w:bottom w:val="single" w:color="auto" w:sz="4" w:space="0"/>
-          <w:right w:val="single" w:color="auto" w:sz="4" w:space="0"/>
-        </w:pBdr>
-        <w:ind w:left="0" w:leftChars="0" w:firstLine="218" w:firstLineChars="104"/>
-        <w:rPr>
-          <w:rFonts w:hint="default"/>
-        </w:rPr>
-      </w:pPr>
-      <w:r>
-        <w:rPr>
-          <w:rFonts w:hint="default"/>
-        </w:rPr>
-        <w:t xml:space="preserve">            &lt;a href="kazuate.html"&gt;もどる&lt;/a&gt;</w:t>
-      </w:r>
-    </w:p>
-    <w:p>
-      <w:pPr>
-        <w:pBdr>
-          <w:top w:val="single" w:color="auto" w:sz="4" w:space="0"/>
-          <w:left w:val="single" w:color="auto" w:sz="4" w:space="0"/>
-          <w:bottom w:val="single" w:color="auto" w:sz="4" w:space="0"/>
-          <w:right w:val="single" w:color="auto" w:sz="4" w:space="0"/>
-        </w:pBdr>
-        <w:ind w:left="0" w:leftChars="0" w:firstLine="218" w:firstLineChars="104"/>
-        <w:rPr>
-          <w:rFonts w:hint="default"/>
-        </w:rPr>
-      </w:pPr>
+        <w:t xml:space="preserve">            &lt;a href="kazuate.</w:t>
+      </w:r>
+      <w:r>
+        <w:rPr>
+          <w:rFonts w:hint="default"/>
+        </w:rPr>
+        <w:t>php</w:t>
+      </w:r>
+      <w:r>
+        <w:rPr>
+          <w:rFonts w:hint="default"/>
+        </w:rPr>
+        <w:t>"&gt;もどる&lt;/a&gt;</w:t>
+      </w:r>
     </w:p>
     <w:p>
       <w:pPr>
@@ -2740,7 +2180,19 @@
         <w:rPr>
           <w:rFonts w:hint="default"/>
         </w:rPr>
-        <w:t>サーバーから送られたWEBページを見て、ユーザーは何かしらの処理をおこない、送信ボタンを押します。</w:t>
+        <w:t>サーバーから送られたW</w:t>
+      </w:r>
+      <w:r>
+        <w:rPr>
+          <w:rFonts w:hint="default"/>
+        </w:rPr>
+        <w:t>eb</w:t>
+      </w:r>
+      <w:r>
+        <w:rPr>
+          <w:rFonts w:hint="default"/>
+        </w:rPr>
+        <w:t>ページを見て、ユーザーは何かしらの処理をおこない、送信ボタンを押します。</w:t>
       </w:r>
     </w:p>
     <w:p>
@@ -2926,7 +2378,19 @@
         <w:rPr>
           <w:rFonts w:hint="default"/>
         </w:rPr>
-        <w:t>hantei.php でもセッションをスタートさせます。</w:t>
+        <w:t>hantei.php でもセッションを</w:t>
+      </w:r>
+      <w:r>
+        <w:rPr>
+          <w:rFonts w:hint="default"/>
+        </w:rPr>
+        <w:t>引き継ぎます</w:t>
+      </w:r>
+      <w:r>
+        <w:rPr>
+          <w:rFonts w:hint="default"/>
+        </w:rPr>
+        <w:t>。</w:t>
       </w:r>
     </w:p>
     <w:p>
@@ -3164,6 +2628,12 @@
           <w:rFonts w:hint="default"/>
         </w:rPr>
       </w:pPr>
+      <w:r>
+        <w:rPr>
+          <w:rFonts w:hint="default"/>
+        </w:rPr>
+        <w:t>$man = $_POST['kazu'];</w:t>
+      </w:r>
     </w:p>
     <w:p>
       <w:pPr>
@@ -3178,12 +2648,6 @@
           <w:rFonts w:hint="default"/>
         </w:rPr>
       </w:pPr>
-      <w:r>
-        <w:rPr>
-          <w:rFonts w:hint="default"/>
-        </w:rPr>
-        <w:t>$man = $_POST['kazu'];</w:t>
-      </w:r>
     </w:p>
     <w:p>
       <w:pPr>
@@ -3198,6 +2662,12 @@
           <w:rFonts w:hint="default"/>
         </w:rPr>
       </w:pPr>
+      <w:r>
+        <w:rPr>
+          <w:rFonts w:hint="default"/>
+        </w:rPr>
+        <w:t>if ($man &lt; $com)</w:t>
+      </w:r>
     </w:p>
     <w:p>
       <w:pPr>
@@ -3212,6 +2682,12 @@
           <w:rFonts w:hint="default"/>
         </w:rPr>
       </w:pPr>
+      <w:r>
+        <w:rPr>
+          <w:rFonts w:hint="default"/>
+        </w:rPr>
+        <w:t xml:space="preserve">    $message = "小さすぎます。";</w:t>
+      </w:r>
     </w:p>
     <w:p>
       <w:pPr>
@@ -3230,7 +2706,7 @@
         <w:rPr>
           <w:rFonts w:hint="default"/>
         </w:rPr>
-        <w:t>if ($man &lt; $com)</w:t>
+        <w:t>else if ($man &gt; $com)</w:t>
       </w:r>
     </w:p>
     <w:p>
@@ -3250,7 +2726,7 @@
         <w:rPr>
           <w:rFonts w:hint="default"/>
         </w:rPr>
-        <w:t xml:space="preserve">    $message = "小さすぎます。";</w:t>
+        <w:t xml:space="preserve">    $message = "大きすぎます。";</w:t>
       </w:r>
     </w:p>
     <w:p>
@@ -3270,7 +2746,7 @@
         <w:rPr>
           <w:rFonts w:hint="default"/>
         </w:rPr>
-        <w:t>else if ($man &gt; $com)</w:t>
+        <w:t>else if ($man == $com)</w:t>
       </w:r>
     </w:p>
     <w:p>
@@ -3290,7 +2766,7 @@
         <w:rPr>
           <w:rFonts w:hint="default"/>
         </w:rPr>
-        <w:t xml:space="preserve">    $message = "大きすぎます。";</w:t>
+        <w:t xml:space="preserve">    $message = "大正解！";</w:t>
       </w:r>
     </w:p>
     <w:p>
@@ -3310,7 +2786,7 @@
         <w:rPr>
           <w:rFonts w:hint="default"/>
         </w:rPr>
-        <w:t>else if ($man == $com)</w:t>
+        <w:t>else</w:t>
       </w:r>
     </w:p>
     <w:p>
@@ -3330,7 +2806,7 @@
         <w:rPr>
           <w:rFonts w:hint="default"/>
         </w:rPr>
-        <w:t xml:space="preserve">    $message = "大正解！";</w:t>
+        <w:t xml:space="preserve">    $message = "変ですね〜";</w:t>
       </w:r>
     </w:p>
     <w:p>
@@ -3350,7 +2826,7 @@
         <w:rPr>
           <w:rFonts w:hint="default"/>
         </w:rPr>
-        <w:t>else</w:t>
+        <w:t>?&gt;</w:t>
       </w:r>
     </w:p>
     <w:p>
@@ -3370,7 +2846,7 @@
         <w:rPr>
           <w:rFonts w:hint="default"/>
         </w:rPr>
-        <w:t xml:space="preserve">    $message = "変ですね〜";</w:t>
+        <w:t>&lt;!DOCTYPE html&gt;</w:t>
       </w:r>
     </w:p>
     <w:p>
@@ -3386,6 +2862,12 @@
           <w:rFonts w:hint="default"/>
         </w:rPr>
       </w:pPr>
+      <w:r>
+        <w:rPr>
+          <w:rFonts w:hint="default"/>
+        </w:rPr>
+        <w:t>&lt;html lang="ja"&gt;</w:t>
+      </w:r>
     </w:p>
     <w:p>
       <w:pPr>
@@ -3404,7 +2886,7 @@
         <w:rPr>
           <w:rFonts w:hint="default"/>
         </w:rPr>
-        <w:t>?&gt;</w:t>
+        <w:t xml:space="preserve">    &lt;head&gt;</w:t>
       </w:r>
     </w:p>
     <w:p>
@@ -3424,7 +2906,7 @@
         <w:rPr>
           <w:rFonts w:hint="default"/>
         </w:rPr>
-        <w:t>&lt;!DOCTYPE html&gt;</w:t>
+        <w:t xml:space="preserve">        &lt;meta charset="utf-8"&gt;</w:t>
       </w:r>
     </w:p>
     <w:p>
@@ -3444,7 +2926,7 @@
         <w:rPr>
           <w:rFonts w:hint="default"/>
         </w:rPr>
-        <w:t>&lt;html lang="ja"&gt;</w:t>
+        <w:t xml:space="preserve">        &lt;title&gt;数当てゲーム&lt;/title&gt;</w:t>
       </w:r>
     </w:p>
     <w:p>
@@ -3464,7 +2946,7 @@
         <w:rPr>
           <w:rFonts w:hint="default"/>
         </w:rPr>
-        <w:t xml:space="preserve">    &lt;head&gt;</w:t>
+        <w:t xml:space="preserve">        &lt;link rel="stylesheet" href="kazuate.css"&gt;</w:t>
       </w:r>
     </w:p>
     <w:p>
@@ -3484,7 +2966,7 @@
         <w:rPr>
           <w:rFonts w:hint="default"/>
         </w:rPr>
-        <w:t xml:space="preserve">        &lt;meta charset="utf-8"&gt;</w:t>
+        <w:t xml:space="preserve">    &lt;/head&gt;</w:t>
       </w:r>
     </w:p>
     <w:p>
@@ -3504,7 +2986,7 @@
         <w:rPr>
           <w:rFonts w:hint="default"/>
         </w:rPr>
-        <w:t xml:space="preserve">        &lt;title&gt;数当てゲーム&lt;/title&gt;</w:t>
+        <w:t xml:space="preserve">    &lt;body&gt;</w:t>
       </w:r>
     </w:p>
     <w:p>
@@ -3524,7 +3006,7 @@
         <w:rPr>
           <w:rFonts w:hint="default"/>
         </w:rPr>
-        <w:t xml:space="preserve">        &lt;link rel="stylesheet" href="kazuate.css"&gt;</w:t>
+        <w:t xml:space="preserve">        &lt;header&gt;</w:t>
       </w:r>
     </w:p>
     <w:p>
@@ -3544,7 +3026,7 @@
         <w:rPr>
           <w:rFonts w:hint="default"/>
         </w:rPr>
-        <w:t xml:space="preserve">    &lt;/head&gt;</w:t>
+        <w:t xml:space="preserve">            &lt;h1&gt;数当てゲーム&lt;/h1&gt;</w:t>
       </w:r>
     </w:p>
     <w:p>
@@ -3560,6 +3042,12 @@
           <w:rFonts w:hint="default"/>
         </w:rPr>
       </w:pPr>
+      <w:r>
+        <w:rPr>
+          <w:rFonts w:hint="default"/>
+        </w:rPr>
+        <w:t xml:space="preserve">        &lt;/header&gt;</w:t>
+      </w:r>
     </w:p>
     <w:p>
       <w:pPr>
@@ -3578,7 +3066,7 @@
         <w:rPr>
           <w:rFonts w:hint="default"/>
         </w:rPr>
-        <w:t xml:space="preserve">    &lt;body&gt;</w:t>
+        <w:t xml:space="preserve">        &lt;article&gt;</w:t>
       </w:r>
     </w:p>
     <w:p>
@@ -3598,7 +3086,7 @@
         <w:rPr>
           <w:rFonts w:hint="default"/>
         </w:rPr>
-        <w:t xml:space="preserve">        &lt;header&gt;</w:t>
+        <w:t xml:space="preserve">            &lt;p&gt;&lt;?php print $message; ?&gt;&lt;/p&gt;</w:t>
       </w:r>
     </w:p>
     <w:p>
@@ -3618,102 +3106,20 @@
         <w:rPr>
           <w:rFonts w:hint="default"/>
         </w:rPr>
-        <w:t xml:space="preserve">            &lt;h1&gt;数当てゲーム&lt;/h1&gt;</w:t>
-      </w:r>
-    </w:p>
-    <w:p>
-      <w:pPr>
-        <w:pBdr>
-          <w:top w:val="single" w:color="auto" w:sz="4" w:space="0"/>
-          <w:left w:val="single" w:color="auto" w:sz="4" w:space="0"/>
-          <w:bottom w:val="single" w:color="auto" w:sz="4" w:space="0"/>
-          <w:right w:val="single" w:color="auto" w:sz="4" w:space="0"/>
-        </w:pBdr>
-        <w:ind w:left="0" w:leftChars="0" w:firstLine="218" w:firstLineChars="104"/>
-        <w:rPr>
-          <w:rFonts w:hint="default"/>
-        </w:rPr>
-      </w:pPr>
-      <w:r>
-        <w:rPr>
-          <w:rFonts w:hint="default"/>
-        </w:rPr>
-        <w:t xml:space="preserve">        &lt;/header&gt;</w:t>
-      </w:r>
-    </w:p>
-    <w:p>
-      <w:pPr>
-        <w:pBdr>
-          <w:top w:val="single" w:color="auto" w:sz="4" w:space="0"/>
-          <w:left w:val="single" w:color="auto" w:sz="4" w:space="0"/>
-          <w:bottom w:val="single" w:color="auto" w:sz="4" w:space="0"/>
-          <w:right w:val="single" w:color="auto" w:sz="4" w:space="0"/>
-        </w:pBdr>
-        <w:ind w:left="0" w:leftChars="0" w:firstLine="218" w:firstLineChars="104"/>
-        <w:rPr>
-          <w:rFonts w:hint="default"/>
-        </w:rPr>
-      </w:pPr>
-      <w:r>
-        <w:rPr>
-          <w:rFonts w:hint="default"/>
-        </w:rPr>
-        <w:t xml:space="preserve">        &lt;article&gt;</w:t>
-      </w:r>
-    </w:p>
-    <w:p>
-      <w:pPr>
-        <w:pBdr>
-          <w:top w:val="single" w:color="auto" w:sz="4" w:space="0"/>
-          <w:left w:val="single" w:color="auto" w:sz="4" w:space="0"/>
-          <w:bottom w:val="single" w:color="auto" w:sz="4" w:space="0"/>
-          <w:right w:val="single" w:color="auto" w:sz="4" w:space="0"/>
-        </w:pBdr>
-        <w:ind w:left="0" w:leftChars="0" w:firstLine="218" w:firstLineChars="104"/>
-        <w:rPr>
-          <w:rFonts w:hint="default"/>
-        </w:rPr>
-      </w:pPr>
-      <w:r>
-        <w:rPr>
-          <w:rFonts w:hint="default"/>
-        </w:rPr>
-        <w:t xml:space="preserve">            &lt;p&gt;&lt;?php print $message; ?&gt;&lt;/p&gt;</w:t>
-      </w:r>
-    </w:p>
-    <w:p>
-      <w:pPr>
-        <w:pBdr>
-          <w:top w:val="single" w:color="auto" w:sz="4" w:space="0"/>
-          <w:left w:val="single" w:color="auto" w:sz="4" w:space="0"/>
-          <w:bottom w:val="single" w:color="auto" w:sz="4" w:space="0"/>
-          <w:right w:val="single" w:color="auto" w:sz="4" w:space="0"/>
-        </w:pBdr>
-        <w:ind w:left="0" w:leftChars="0" w:firstLine="218" w:firstLineChars="104"/>
-        <w:rPr>
-          <w:rFonts w:hint="default"/>
-        </w:rPr>
-      </w:pPr>
-      <w:r>
-        <w:rPr>
-          <w:rFonts w:hint="default"/>
-        </w:rPr>
-        <w:t xml:space="preserve">            &lt;a href="kazuate.html"&gt;もどる&lt;/a&gt;</w:t>
-      </w:r>
-    </w:p>
-    <w:p>
-      <w:pPr>
-        <w:pBdr>
-          <w:top w:val="single" w:color="auto" w:sz="4" w:space="0"/>
-          <w:left w:val="single" w:color="auto" w:sz="4" w:space="0"/>
-          <w:bottom w:val="single" w:color="auto" w:sz="4" w:space="0"/>
-          <w:right w:val="single" w:color="auto" w:sz="4" w:space="0"/>
-        </w:pBdr>
-        <w:ind w:left="0" w:leftChars="0" w:firstLine="218" w:firstLineChars="104"/>
-        <w:rPr>
-          <w:rFonts w:hint="default"/>
-        </w:rPr>
-      </w:pPr>
+        <w:t xml:space="preserve">            &lt;a href="kazuate.</w:t>
+      </w:r>
+      <w:r>
+        <w:rPr>
+          <w:rFonts w:hint="default"/>
+        </w:rPr>
+        <w:t>php</w:t>
+      </w:r>
+      <w:r>
+        <w:rPr>
+          <w:rFonts w:hint="default"/>
+        </w:rPr>
+        <w:t>"&gt;もどる&lt;/a&gt;</w:t>
+      </w:r>
     </w:p>
     <w:p>
       <w:pPr>
@@ -7577,7 +6983,6 @@
     <w:semiHidden/>
     <w:uiPriority w:val="0"/>
     <w:tblPr>
-      <w:tblStyle w:val="7"/>
       <w:tblLayout w:type="fixed"/>
       <w:tblCellMar>
         <w:top w:w="0" w:type="dxa"/>

</xml_diff>